<commit_message>
Sample.FirebaseLogin OK -> STARTING Sample.RequestsAPI
</commit_message>
<xml_diff>
--- a/documentation/challenge-journal.docx
+++ b/documentation/challenge-journal.docx
@@ -9,19 +9,17 @@
           <w:lang w:val="fr-BE"/>
         </w:rPr>
       </w:pPr>
-      <w:proofErr w:type="spellStart"/>
-      <w:r>
-        <w:rPr>
-          <w:lang w:val="fr-BE"/>
-        </w:rPr>
-        <w:t>HELBet</w:t>
-      </w:r>
-      <w:proofErr w:type="spellEnd"/>
-      <w:r>
-        <w:rPr>
-          <w:lang w:val="fr-BE"/>
-        </w:rPr>
-        <w:t xml:space="preserve"> – </w:t>
+      <w:r>
+        <w:rPr>
+          <w:lang w:val="fr-BE"/>
+        </w:rPr>
+        <w:t xml:space="preserve">HELBet – </w:t>
+      </w:r>
+      <w:r>
+        <w:rPr>
+          <w:lang w:val="fr-BE"/>
+        </w:rPr>
+        <w:t xml:space="preserve">Technical </w:t>
       </w:r>
       <w:r>
         <w:rPr>
@@ -53,16 +51,8 @@
         <w:rPr>
           <w:lang w:val="fr-BE"/>
         </w:rPr>
-        <w:t xml:space="preserve">Authentification via </w:t>
-      </w:r>
-      <w:proofErr w:type="spellStart"/>
-      <w:r>
-        <w:rPr>
-          <w:lang w:val="fr-BE"/>
-        </w:rPr>
-        <w:t>Firebase</w:t>
-      </w:r>
-      <w:proofErr w:type="spellEnd"/>
+        <w:t>Authentification via Firebase</w:t>
+      </w:r>
     </w:p>
     <w:p>
       <w:pPr>
@@ -96,65 +86,13 @@
           <w:bCs/>
           <w:lang w:val="fr-BE"/>
         </w:rPr>
-        <w:t xml:space="preserve"> </w:t>
-      </w:r>
-      <w:proofErr w:type="spellStart"/>
-      <w:r>
-        <w:rPr>
-          <w:b/>
-          <w:bCs/>
-          <w:lang w:val="fr-BE"/>
-        </w:rPr>
-        <w:t>Firebase</w:t>
-      </w:r>
-      <w:proofErr w:type="spellEnd"/>
-      <w:r>
-        <w:rPr>
-          <w:lang w:val="fr-BE"/>
-        </w:rPr>
-        <w:t xml:space="preserve">, je suis le tuto de mon professeur, monsieur </w:t>
-      </w:r>
-      <w:proofErr w:type="spellStart"/>
-      <w:r>
-        <w:rPr>
-          <w:lang w:val="fr-BE"/>
-        </w:rPr>
-        <w:t>Riggio</w:t>
-      </w:r>
-      <w:proofErr w:type="spellEnd"/>
-      <w:r>
-        <w:rPr>
-          <w:lang w:val="fr-BE"/>
-        </w:rPr>
-        <w:t xml:space="preserve">. Cependant, ça ne fonctionne pas comme prévu pour moi et malgré le fait qu'aucune erreur ne s'affiche explicitement dans la console, mon application ne rajoute pas les nouveaux utilisateurs à la </w:t>
-      </w:r>
-      <w:proofErr w:type="spellStart"/>
-      <w:r>
-        <w:rPr>
-          <w:lang w:val="fr-BE"/>
-        </w:rPr>
-        <w:t>Realtime</w:t>
-      </w:r>
-      <w:proofErr w:type="spellEnd"/>
-      <w:r>
-        <w:rPr>
-          <w:lang w:val="fr-BE"/>
-        </w:rPr>
-        <w:t xml:space="preserve"> </w:t>
-      </w:r>
-      <w:proofErr w:type="spellStart"/>
-      <w:r>
-        <w:rPr>
-          <w:lang w:val="fr-BE"/>
-        </w:rPr>
-        <w:t>Database</w:t>
-      </w:r>
-      <w:proofErr w:type="spellEnd"/>
-      <w:r>
-        <w:rPr>
-          <w:lang w:val="fr-BE"/>
-        </w:rPr>
-        <w:t xml:space="preserve"> et une log m'informe : </w:t>
+        <w:t xml:space="preserve"> Firebase</w:t>
+      </w:r>
+      <w:r>
+        <w:rPr>
+          <w:lang w:val="fr-BE"/>
+        </w:rPr>
+        <w:t xml:space="preserve">, je suis le tuto de mon professeur, monsieur Riggio. Cependant, ça ne fonctionne pas comme prévu pour moi et malgré le fait qu'aucune erreur ne s'affiche explicitement dans la console, mon application ne rajoute pas les nouveaux utilisateurs à la Realtime Database et une log m'informe : </w:t>
       </w:r>
     </w:p>
     <w:p>
@@ -347,21 +285,7 @@
         <w:rPr>
           <w:lang w:val="fr-BE"/>
         </w:rPr>
-        <w:t xml:space="preserve">Après </w:t>
-      </w:r>
-      <w:proofErr w:type="spellStart"/>
-      <w:r>
-        <w:rPr>
-          <w:lang w:val="fr-BE"/>
-        </w:rPr>
-        <w:t>plusieures</w:t>
-      </w:r>
-      <w:proofErr w:type="spellEnd"/>
-      <w:r>
-        <w:rPr>
-          <w:lang w:val="fr-BE"/>
-        </w:rPr>
-        <w:t xml:space="preserve"> heures de navigation,</w:t>
+        <w:t>Après plusieures heures de navigation,</w:t>
       </w:r>
       <w:r>
         <w:rPr>
@@ -373,21 +297,7 @@
         <w:rPr>
           <w:lang w:val="fr-BE"/>
         </w:rPr>
-        <w:t xml:space="preserve">e discussion </w:t>
-      </w:r>
-      <w:proofErr w:type="spellStart"/>
-      <w:r>
-        <w:rPr>
-          <w:lang w:val="fr-BE"/>
-        </w:rPr>
-        <w:t>Github</w:t>
-      </w:r>
-      <w:proofErr w:type="spellEnd"/>
-      <w:r>
-        <w:rPr>
-          <w:lang w:val="fr-BE"/>
-        </w:rPr>
-        <w:t xml:space="preserve"> assez récente car commencée en janvier 2023 qui est marquée "fermée – sans solution"</w:t>
+        <w:t>e discussion Github assez récente car commencée en janvier 2023 qui est marquée "fermée – sans solution"</w:t>
       </w:r>
     </w:p>
     <w:p>
@@ -543,14 +453,7 @@
         <w:rPr>
           <w:lang w:val="fr-BE"/>
         </w:rPr>
-        <w:t xml:space="preserve">du projet </w:t>
-      </w:r>
-      <w:proofErr w:type="spellStart"/>
-      <w:r>
-        <w:rPr>
-          <w:lang w:val="fr-BE"/>
-        </w:rPr>
-        <w:t>F</w:t>
+        <w:t>du projet F</w:t>
       </w:r>
       <w:r>
         <w:rPr>
@@ -558,7 +461,6 @@
         </w:rPr>
         <w:t>irebase</w:t>
       </w:r>
-      <w:proofErr w:type="spellEnd"/>
     </w:p>
     <w:p>
       <w:pPr>
@@ -575,21 +477,7 @@
         <w:rPr>
           <w:lang w:val="fr-BE"/>
         </w:rPr>
-        <w:t xml:space="preserve">Aller sur le panneau de contrôle </w:t>
-      </w:r>
-      <w:proofErr w:type="spellStart"/>
-      <w:r>
-        <w:rPr>
-          <w:lang w:val="fr-BE"/>
-        </w:rPr>
-        <w:t>Firebase</w:t>
-      </w:r>
-      <w:proofErr w:type="spellEnd"/>
-      <w:r>
-        <w:rPr>
-          <w:lang w:val="fr-BE"/>
-        </w:rPr>
-        <w:t xml:space="preserve"> : </w:t>
+        <w:t xml:space="preserve">Aller sur le panneau de contrôle Firebase : </w:t>
       </w:r>
       <w:hyperlink r:id="rId10" w:history="1">
         <w:r>
@@ -662,41 +550,13 @@
           <w:lang w:val="fr-BE"/>
         </w:rPr>
       </w:pPr>
-      <w:proofErr w:type="spellStart"/>
       <w:r>
         <w:rPr>
           <w:i/>
           <w:iCs/>
           <w:lang w:val="fr-BE"/>
         </w:rPr>
-        <w:t>Sign</w:t>
-      </w:r>
-      <w:proofErr w:type="spellEnd"/>
-      <w:r>
-        <w:rPr>
-          <w:i/>
-          <w:iCs/>
-          <w:lang w:val="fr-BE"/>
-        </w:rPr>
-        <w:t xml:space="preserve">-in </w:t>
-      </w:r>
-      <w:proofErr w:type="spellStart"/>
-      <w:r>
-        <w:rPr>
-          <w:i/>
-          <w:iCs/>
-          <w:lang w:val="fr-BE"/>
-        </w:rPr>
-        <w:t>method</w:t>
-      </w:r>
-      <w:proofErr w:type="spellEnd"/>
-      <w:r>
-        <w:rPr>
-          <w:i/>
-          <w:iCs/>
-          <w:lang w:val="fr-BE"/>
-        </w:rPr>
-        <w:t xml:space="preserve"> &gt; Adresse e-mail / Mot de pa</w:t>
+        <w:t>Sign-in method &gt; Adresse e-mail / Mot de pa</w:t>
       </w:r>
       <w:r>
         <w:rPr>
@@ -736,115 +596,41 @@
           <w:iCs/>
           <w:lang w:val="fr-BE"/>
         </w:rPr>
-        <w:t xml:space="preserve">Tools &gt; </w:t>
-      </w:r>
-      <w:proofErr w:type="spellStart"/>
+        <w:t>Tools &gt; Firebase</w:t>
+      </w:r>
       <w:r>
         <w:rPr>
           <w:i/>
           <w:iCs/>
           <w:lang w:val="fr-BE"/>
         </w:rPr>
-        <w:t>Firebase</w:t>
-      </w:r>
-      <w:proofErr w:type="spellEnd"/>
+        <w:t xml:space="preserve"> </w:t>
+      </w:r>
+      <w:r>
+        <w:rPr>
+          <w:lang w:val="fr-BE"/>
+        </w:rPr>
+        <w:t xml:space="preserve">et </w:t>
+      </w:r>
+      <w:r>
+        <w:rPr>
+          <w:lang w:val="fr-BE"/>
+        </w:rPr>
+        <w:t>dans le</w:t>
+      </w:r>
+      <w:r>
+        <w:rPr>
+          <w:lang w:val="fr-BE"/>
+        </w:rPr>
+        <w:t xml:space="preserve"> menu contextuel, </w:t>
+      </w:r>
       <w:r>
         <w:rPr>
           <w:i/>
           <w:iCs/>
           <w:lang w:val="fr-BE"/>
         </w:rPr>
-        <w:t xml:space="preserve"> </w:t>
-      </w:r>
-      <w:r>
-        <w:rPr>
-          <w:lang w:val="fr-BE"/>
-        </w:rPr>
-        <w:t xml:space="preserve">et </w:t>
-      </w:r>
-      <w:r>
-        <w:rPr>
-          <w:lang w:val="fr-BE"/>
-        </w:rPr>
-        <w:t>dans le</w:t>
-      </w:r>
-      <w:r>
-        <w:rPr>
-          <w:lang w:val="fr-BE"/>
-        </w:rPr>
-        <w:t xml:space="preserve"> menu contextuel, </w:t>
-      </w:r>
-      <w:proofErr w:type="spellStart"/>
-      <w:r>
-        <w:rPr>
-          <w:i/>
-          <w:iCs/>
-          <w:lang w:val="fr-BE"/>
-        </w:rPr>
-        <w:t>Authentication</w:t>
-      </w:r>
-      <w:proofErr w:type="spellEnd"/>
-      <w:r>
-        <w:rPr>
-          <w:i/>
-          <w:iCs/>
-          <w:lang w:val="fr-BE"/>
-        </w:rPr>
-        <w:t xml:space="preserve"> &gt; </w:t>
-      </w:r>
-      <w:proofErr w:type="spellStart"/>
-      <w:r>
-        <w:rPr>
-          <w:i/>
-          <w:iCs/>
-          <w:lang w:val="fr-BE"/>
-        </w:rPr>
-        <w:t>Authenticate</w:t>
-      </w:r>
-      <w:proofErr w:type="spellEnd"/>
-      <w:r>
-        <w:rPr>
-          <w:i/>
-          <w:iCs/>
-          <w:lang w:val="fr-BE"/>
-        </w:rPr>
-        <w:t xml:space="preserve"> </w:t>
-      </w:r>
-      <w:proofErr w:type="spellStart"/>
-      <w:r>
-        <w:rPr>
-          <w:i/>
-          <w:iCs/>
-          <w:lang w:val="fr-BE"/>
-        </w:rPr>
-        <w:t>using</w:t>
-      </w:r>
-      <w:proofErr w:type="spellEnd"/>
-      <w:r>
-        <w:rPr>
-          <w:i/>
-          <w:iCs/>
-          <w:lang w:val="fr-BE"/>
-        </w:rPr>
-        <w:t xml:space="preserve"> a custom </w:t>
-      </w:r>
-      <w:proofErr w:type="spellStart"/>
-      <w:r>
-        <w:rPr>
-          <w:i/>
-          <w:iCs/>
-          <w:lang w:val="fr-BE"/>
-        </w:rPr>
-        <w:t>authentication</w:t>
-      </w:r>
-      <w:proofErr w:type="spellEnd"/>
-      <w:r>
-        <w:rPr>
-          <w:i/>
-          <w:iCs/>
-          <w:lang w:val="fr-BE"/>
-        </w:rPr>
-        <w:t xml:space="preserve"> system</w:t>
+        <w:t>Authentication &gt; Authenticate using a custom authentication system</w:t>
       </w:r>
     </w:p>
     <w:p>
@@ -880,21 +666,7 @@
         <w:rPr>
           <w:lang w:val="fr-BE"/>
         </w:rPr>
-        <w:t xml:space="preserve">Lier le projet </w:t>
-      </w:r>
-      <w:proofErr w:type="spellStart"/>
-      <w:r>
-        <w:rPr>
-          <w:lang w:val="fr-BE"/>
-        </w:rPr>
-        <w:t>Firebase</w:t>
-      </w:r>
-      <w:proofErr w:type="spellEnd"/>
-      <w:r>
-        <w:rPr>
-          <w:lang w:val="fr-BE"/>
-        </w:rPr>
-        <w:t xml:space="preserve"> au projet Android Studio (cliquer simplement sur le bouton)</w:t>
+        <w:t>Lier le projet Firebase au projet Android Studio (cliquer simplement sur le bouton)</w:t>
       </w:r>
     </w:p>
     <w:p>
@@ -926,30 +698,8 @@
         <w:rPr>
           <w:lang w:val="fr-BE"/>
         </w:rPr>
-        <w:t xml:space="preserve">Etape 2 – Compléter le code pour </w:t>
-      </w:r>
-      <w:proofErr w:type="spellStart"/>
-      <w:r>
-        <w:rPr>
-          <w:lang w:val="fr-BE"/>
-        </w:rPr>
-        <w:t>intéragir</w:t>
-      </w:r>
-      <w:proofErr w:type="spellEnd"/>
-      <w:r>
-        <w:rPr>
-          <w:lang w:val="fr-BE"/>
-        </w:rPr>
-        <w:t xml:space="preserve"> avec la </w:t>
-      </w:r>
-      <w:proofErr w:type="spellStart"/>
-      <w:r>
-        <w:rPr>
-          <w:lang w:val="fr-BE"/>
-        </w:rPr>
-        <w:t>db</w:t>
-      </w:r>
-      <w:proofErr w:type="spellEnd"/>
+        <w:t>Etape 2 – Compléter le code pour intéragir avec la db</w:t>
+      </w:r>
     </w:p>
     <w:p>
       <w:pPr>
@@ -973,21 +723,7 @@
         <w:rPr>
           <w:lang w:val="fr-BE"/>
         </w:rPr>
-        <w:t xml:space="preserve"> activité "Login" et une activité "</w:t>
-      </w:r>
-      <w:proofErr w:type="spellStart"/>
-      <w:r>
-        <w:rPr>
-          <w:lang w:val="fr-BE"/>
-        </w:rPr>
-        <w:t>Register</w:t>
-      </w:r>
-      <w:proofErr w:type="spellEnd"/>
-      <w:r>
-        <w:rPr>
-          <w:lang w:val="fr-BE"/>
-        </w:rPr>
-        <w:t>"</w:t>
+        <w:t xml:space="preserve"> activité "Login" et une activité "Register"</w:t>
       </w:r>
     </w:p>
     <w:p>
@@ -1023,63 +759,7 @@
         <w:rPr>
           <w:lang w:val="fr-BE"/>
         </w:rPr>
-        <w:t>Un champ pour l'email et un pour le mot de passe chacun ayant son propre ID (</w:t>
-      </w:r>
-      <w:proofErr w:type="spellStart"/>
-      <w:r>
-        <w:rPr>
-          <w:lang w:val="fr-BE"/>
-        </w:rPr>
-        <w:t>registerEmail</w:t>
-      </w:r>
-      <w:proofErr w:type="spellEnd"/>
-      <w:r>
-        <w:rPr>
-          <w:lang w:val="fr-BE"/>
-        </w:rPr>
-        <w:t xml:space="preserve">, </w:t>
-      </w:r>
-      <w:proofErr w:type="spellStart"/>
-      <w:r>
-        <w:rPr>
-          <w:lang w:val="fr-BE"/>
-        </w:rPr>
-        <w:t>loginEmail</w:t>
-      </w:r>
-      <w:proofErr w:type="spellEnd"/>
-      <w:r>
-        <w:rPr>
-          <w:lang w:val="fr-BE"/>
-        </w:rPr>
-        <w:t xml:space="preserve">, </w:t>
-      </w:r>
-      <w:proofErr w:type="spellStart"/>
-      <w:r>
-        <w:rPr>
-          <w:lang w:val="fr-BE"/>
-        </w:rPr>
-        <w:t>registerPswd</w:t>
-      </w:r>
-      <w:proofErr w:type="spellEnd"/>
-      <w:r>
-        <w:rPr>
-          <w:lang w:val="fr-BE"/>
-        </w:rPr>
-        <w:t xml:space="preserve">, </w:t>
-      </w:r>
-      <w:proofErr w:type="spellStart"/>
-      <w:r>
-        <w:rPr>
-          <w:lang w:val="fr-BE"/>
-        </w:rPr>
-        <w:t>loginPswd</w:t>
-      </w:r>
-      <w:proofErr w:type="spellEnd"/>
-      <w:r>
-        <w:rPr>
-          <w:lang w:val="fr-BE"/>
-        </w:rPr>
-        <w:t>)</w:t>
+        <w:t>Un champ pour l'email et un pour le mot de passe chacun ayant son propre ID (registerEmail, loginEmail, registerPswd, loginPswd)</w:t>
       </w:r>
     </w:p>
     <w:p>
@@ -1097,30 +777,8 @@
         <w:rPr>
           <w:lang w:val="fr-BE"/>
         </w:rPr>
-        <w:t xml:space="preserve">Un bouton login avec son ID pour l'activité Login et un bouton </w:t>
-      </w:r>
-      <w:proofErr w:type="spellStart"/>
-      <w:r>
-        <w:rPr>
-          <w:lang w:val="fr-BE"/>
-        </w:rPr>
-        <w:t>register</w:t>
-      </w:r>
-      <w:proofErr w:type="spellEnd"/>
-      <w:r>
-        <w:rPr>
-          <w:lang w:val="fr-BE"/>
-        </w:rPr>
-        <w:t xml:space="preserve"> avec un son ID pour l'activité </w:t>
-      </w:r>
-      <w:proofErr w:type="spellStart"/>
-      <w:r>
-        <w:rPr>
-          <w:lang w:val="fr-BE"/>
-        </w:rPr>
-        <w:t>Register</w:t>
-      </w:r>
-      <w:proofErr w:type="spellEnd"/>
+        <w:t>Un bouton login avec son ID pour l'activité Login et un bouton register avec un son ID pour l'activité Register</w:t>
+      </w:r>
     </w:p>
     <w:p>
       <w:pPr>
@@ -1137,21 +795,7 @@
         <w:rPr>
           <w:lang w:val="fr-BE"/>
         </w:rPr>
-        <w:t xml:space="preserve">Ajouter au </w:t>
-      </w:r>
-      <w:proofErr w:type="spellStart"/>
-      <w:r>
-        <w:rPr>
-          <w:lang w:val="fr-BE"/>
-        </w:rPr>
-        <w:t>manifest</w:t>
-      </w:r>
-      <w:proofErr w:type="spellEnd"/>
-      <w:r>
-        <w:rPr>
-          <w:lang w:val="fr-BE"/>
-        </w:rPr>
-        <w:t>, la permission d'utilisation d'internet</w:t>
+        <w:t>Ajouter au manifest, la permission d'utilisation d'internet</w:t>
       </w:r>
     </w:p>
     <w:p>
@@ -1238,35 +882,7 @@
         <w:rPr>
           <w:lang w:val="fr-BE"/>
         </w:rPr>
-        <w:t xml:space="preserve">la </w:t>
-      </w:r>
-      <w:proofErr w:type="spellStart"/>
-      <w:r>
-        <w:rPr>
-          <w:lang w:val="fr-BE"/>
-        </w:rPr>
-        <w:t>Realtime</w:t>
-      </w:r>
-      <w:proofErr w:type="spellEnd"/>
-      <w:r>
-        <w:rPr>
-          <w:lang w:val="fr-BE"/>
-        </w:rPr>
-        <w:t xml:space="preserve"> </w:t>
-      </w:r>
-      <w:proofErr w:type="spellStart"/>
-      <w:r>
-        <w:rPr>
-          <w:lang w:val="fr-BE"/>
-        </w:rPr>
-        <w:t>database</w:t>
-      </w:r>
-      <w:proofErr w:type="spellEnd"/>
-      <w:r>
-        <w:rPr>
-          <w:lang w:val="fr-BE"/>
-        </w:rPr>
-        <w:t>.</w:t>
+        <w:t>la Realtime database.</w:t>
       </w:r>
     </w:p>
     <w:tbl>
@@ -1304,6 +920,7 @@
             </w:pPr>
             <w:r>
               <w:rPr>
+                <w:noProof/>
                 <w:lang w:val="fr-BE"/>
               </w:rPr>
               <w:drawing>
@@ -1377,7 +994,6 @@
               </w:rPr>
               <w:t>age d'enreg</w:t>
             </w:r>
-            <w:proofErr w:type="spellStart"/>
             <w:r>
               <w:rPr>
                 <w:rStyle w:val="SubtleEmphasis"/>
@@ -1385,7 +1001,6 @@
               </w:rPr>
               <w:t>isytrement</w:t>
             </w:r>
-            <w:proofErr w:type="spellEnd"/>
           </w:p>
         </w:tc>
         <w:tc>
@@ -1403,6 +1018,7 @@
             </w:pPr>
             <w:r>
               <w:rPr>
+                <w:noProof/>
                 <w:lang w:val="fr-BE"/>
               </w:rPr>
               <w:drawing>
@@ -1494,6 +1110,7 @@
             </w:pPr>
             <w:r>
               <w:rPr>
+                <w:noProof/>
                 <w:lang w:val="fr-BE"/>
               </w:rPr>
               <w:lastRenderedPageBreak/>
@@ -1565,6 +1182,7 @@
             </w:pPr>
             <w:r>
               <w:rPr>
+                <w:noProof/>
                 <w:lang w:val="fr-BE"/>
               </w:rPr>
               <w:drawing>
@@ -1651,21 +1269,12 @@
               </w:rPr>
               <w:t xml:space="preserve"> (ici 1 exe</w:t>
             </w:r>
-            <w:proofErr w:type="spellStart"/>
             <w:r>
               <w:rPr>
                 <w:rStyle w:val="SubtleEmphasis"/>
                 <w:lang w:val="fr-BE"/>
               </w:rPr>
-              <w:t>mple</w:t>
-            </w:r>
-            <w:proofErr w:type="spellEnd"/>
-            <w:r>
-              <w:rPr>
-                <w:rStyle w:val="SubtleEmphasis"/>
-                <w:lang w:val="fr-BE"/>
-              </w:rPr>
-              <w:t>)</w:t>
+              <w:t>mple)</w:t>
             </w:r>
           </w:p>
         </w:tc>
@@ -1694,44 +1303,1286 @@
         <w:rPr>
           <w:lang w:val="fr-BE"/>
         </w:rPr>
-        <w:t xml:space="preserve">Liaison avec une </w:t>
-      </w:r>
-      <w:proofErr w:type="spellStart"/>
-      <w:r>
-        <w:rPr>
-          <w:lang w:val="fr-BE"/>
-        </w:rPr>
-        <w:t>Realtime</w:t>
-      </w:r>
-      <w:proofErr w:type="spellEnd"/>
-      <w:r>
-        <w:rPr>
-          <w:lang w:val="fr-BE"/>
+        <w:t>Liaison avec une Realtime Database de Firebase</w:t>
+      </w:r>
+    </w:p>
+    <w:p>
+      <w:pPr>
+        <w:pStyle w:val="Heading2"/>
+        <w:rPr>
+          <w:lang w:val="fr-BE"/>
+        </w:rPr>
+      </w:pPr>
+      <w:r>
+        <w:rPr>
+          <w:lang w:val="fr-BE"/>
+        </w:rPr>
+        <w:t>Contexte</w:t>
+      </w:r>
+    </w:p>
+    <w:p>
+      <w:pPr>
+        <w:rPr>
+          <w:lang w:val="fr-BE"/>
+        </w:rPr>
+      </w:pPr>
+      <w:r>
+        <w:rPr>
+          <w:lang w:val="fr-BE"/>
+        </w:rPr>
+        <w:t>Je dois créer une Realtime Databa</w:t>
+      </w:r>
+      <w:r>
+        <w:rPr>
+          <w:lang w:val="fr-BE"/>
+        </w:rPr>
+        <w:t xml:space="preserve">se pour stocker les </w:t>
+      </w:r>
+      <w:r>
+        <w:rPr>
+          <w:lang w:val="fr-BE"/>
+        </w:rPr>
+        <w:t>informations</w:t>
+      </w:r>
+      <w:r>
+        <w:rPr>
+          <w:lang w:val="fr-BE"/>
+        </w:rPr>
+        <w:t xml:space="preserve"> de mes utilisateurs. Ceci est mon deuxième essais sur un second projet</w:t>
+      </w:r>
+      <w:r>
+        <w:rPr>
+          <w:lang w:val="fr-BE"/>
+        </w:rPr>
+        <w:t>, ça n'avait pas fonctionné la première fois (voir Challenge 1).</w:t>
+      </w:r>
+    </w:p>
+    <w:p>
+      <w:pPr>
+        <w:pStyle w:val="Heading2"/>
+        <w:rPr>
+          <w:lang w:val="fr-BE"/>
+        </w:rPr>
+      </w:pPr>
+      <w:r>
+        <w:rPr>
+          <w:lang w:val="fr-BE"/>
+        </w:rPr>
+        <w:t xml:space="preserve">Tentative n°1 </w:t>
+      </w:r>
+      <w:r>
+        <w:rPr>
+          <w:lang w:val="fr-BE"/>
+        </w:rPr>
+        <w:t xml:space="preserve">– </w:t>
+      </w:r>
+      <w:r>
+        <w:rPr>
+          <w:lang w:val="fr-BE"/>
+        </w:rPr>
+        <w:t>Suivi du tuto de la doc de Firebase</w:t>
+      </w:r>
+    </w:p>
+    <w:p>
+      <w:pPr>
+        <w:rPr>
+          <w:b/>
+          <w:bCs/>
+          <w:lang w:val="en-US"/>
+        </w:rPr>
+      </w:pPr>
+      <w:r>
+        <w:rPr>
+          <w:lang w:val="en-US"/>
+        </w:rPr>
+        <w:t>Tuto</w:t>
+      </w:r>
+      <w:r>
+        <w:rPr>
+          <w:lang w:val="en-US"/>
+        </w:rPr>
+        <w:t xml:space="preserve"> : </w:t>
+      </w:r>
+      <w:r>
+        <w:rPr>
+          <w:lang w:val="en-US"/>
+        </w:rPr>
+        <w:t>https://firebase.google.com/docs/database/android/start</w:t>
+      </w:r>
+    </w:p>
+    <w:p>
+      <w:pPr>
+        <w:rPr>
+          <w:lang w:val="fr-BE"/>
+        </w:rPr>
+      </w:pPr>
+      <w:r>
+        <w:rPr>
+          <w:lang w:val="fr-BE"/>
+        </w:rPr>
+        <w:t>Je suis tout comme prévu jusqu'à ce que mon ancien problème revienne !</w:t>
+      </w:r>
+    </w:p>
+    <w:p>
+      <w:pPr>
+        <w:pStyle w:val="NormalWeb"/>
+        <w:pBdr>
+          <w:top w:val="single" w:sz="6" w:space="2" w:color="888888"/>
+          <w:left w:val="single" w:sz="6" w:space="2" w:color="888888"/>
+          <w:bottom w:val="single" w:sz="6" w:space="2" w:color="888888"/>
+          <w:right w:val="single" w:sz="6" w:space="2" w:color="888888"/>
+        </w:pBdr>
+        <w:shd w:val="clear" w:color="auto" w:fill="2B2B2B"/>
+        <w:tabs>
+          <w:tab w:val="left" w:pos="916"/>
+          <w:tab w:val="left" w:pos="1832"/>
+          <w:tab w:val="left" w:pos="2748"/>
+          <w:tab w:val="left" w:pos="3664"/>
+          <w:tab w:val="left" w:pos="4580"/>
+          <w:tab w:val="left" w:pos="5496"/>
+          <w:tab w:val="left" w:pos="6412"/>
+          <w:tab w:val="left" w:pos="7328"/>
+          <w:tab w:val="left" w:pos="8244"/>
+          <w:tab w:val="left" w:pos="9160"/>
+          <w:tab w:val="left" w:pos="10076"/>
+          <w:tab w:val="left" w:pos="10992"/>
+          <w:tab w:val="left" w:pos="11908"/>
+          <w:tab w:val="left" w:pos="12824"/>
+          <w:tab w:val="left" w:pos="13740"/>
+          <w:tab w:val="left" w:pos="14656"/>
+        </w:tabs>
+        <w:spacing w:before="0" w:beforeAutospacing="0" w:after="0" w:afterAutospacing="0"/>
+        <w:divId w:val="604657774"/>
+        <w:rPr>
+          <w:rFonts w:ascii="Consolas" w:hAnsi="Consolas" w:cs="Courier New"/>
+          <w:color w:val="FFFFFF"/>
+          <w:sz w:val="17"/>
+          <w:szCs w:val="17"/>
+        </w:rPr>
+      </w:pPr>
+      <w:r>
+        <w:rPr>
+          <w:rFonts w:ascii="Consolas" w:hAnsi="Consolas" w:cs="Courier New"/>
+          <w:color w:val="FFFFFF"/>
+          <w:sz w:val="17"/>
+          <w:szCs w:val="17"/>
+        </w:rPr>
+        <w:t>1. I/</w:t>
+      </w:r>
+      <w:r>
+        <w:rPr>
+          <w:rFonts w:ascii="Consolas" w:hAnsi="Consolas" w:cs="Courier New"/>
+          <w:color w:val="00E0E0"/>
+          <w:sz w:val="17"/>
+          <w:szCs w:val="17"/>
+        </w:rPr>
+        <w:t>AssistStructure</w:t>
+      </w:r>
+      <w:r>
+        <w:rPr>
+          <w:rFonts w:ascii="Consolas" w:hAnsi="Consolas" w:cs="Courier New"/>
+          <w:color w:val="FFFFFF"/>
+          <w:sz w:val="17"/>
+          <w:szCs w:val="17"/>
+        </w:rPr>
+        <w:t xml:space="preserve">: </w:t>
+      </w:r>
+      <w:r>
+        <w:rPr>
+          <w:rFonts w:ascii="Consolas" w:hAnsi="Consolas" w:cs="Courier New"/>
+          <w:color w:val="00E0E0"/>
+          <w:sz w:val="17"/>
+          <w:szCs w:val="17"/>
+        </w:rPr>
+        <w:t>Flattened</w:t>
+      </w:r>
+      <w:r>
+        <w:rPr>
+          <w:rFonts w:ascii="Consolas" w:hAnsi="Consolas" w:cs="Courier New"/>
+          <w:color w:val="FFFFFF"/>
+          <w:sz w:val="17"/>
+          <w:szCs w:val="17"/>
         </w:rPr>
         <w:t xml:space="preserve"> </w:t>
       </w:r>
-      <w:proofErr w:type="spellStart"/>
-      <w:r>
-        <w:rPr>
-          <w:lang w:val="fr-BE"/>
+      <w:r>
+        <w:rPr>
+          <w:rFonts w:ascii="Consolas" w:hAnsi="Consolas" w:cs="Courier New"/>
+          <w:color w:val="DCC6E0"/>
+          <w:sz w:val="17"/>
+          <w:szCs w:val="17"/>
+        </w:rPr>
+        <w:t>final</w:t>
+      </w:r>
+      <w:r>
+        <w:rPr>
+          <w:rFonts w:ascii="Consolas" w:hAnsi="Consolas" w:cs="Courier New"/>
+          <w:color w:val="FFFFFF"/>
+          <w:sz w:val="17"/>
+          <w:szCs w:val="17"/>
+        </w:rPr>
+        <w:t xml:space="preserve"> assist data: </w:t>
+      </w:r>
+      <w:r>
+        <w:rPr>
+          <w:rFonts w:ascii="Consolas" w:hAnsi="Consolas" w:cs="Courier New"/>
+          <w:color w:val="F5AB35"/>
+          <w:sz w:val="17"/>
+          <w:szCs w:val="17"/>
+        </w:rPr>
+        <w:t>2788</w:t>
+      </w:r>
+      <w:r>
+        <w:rPr>
+          <w:rFonts w:ascii="Consolas" w:hAnsi="Consolas" w:cs="Courier New"/>
+          <w:color w:val="FFFFFF"/>
+          <w:sz w:val="17"/>
+          <w:szCs w:val="17"/>
+        </w:rPr>
+        <w:t xml:space="preserve"> bytes, containing </w:t>
+      </w:r>
+      <w:r>
+        <w:rPr>
+          <w:rFonts w:ascii="Consolas" w:hAnsi="Consolas" w:cs="Courier New"/>
+          <w:color w:val="F5AB35"/>
+          <w:sz w:val="17"/>
+          <w:szCs w:val="17"/>
+        </w:rPr>
+        <w:t>1</w:t>
+      </w:r>
+      <w:r>
+        <w:rPr>
+          <w:rFonts w:ascii="Consolas" w:hAnsi="Consolas" w:cs="Courier New"/>
+          <w:color w:val="FFFFFF"/>
+          <w:sz w:val="17"/>
+          <w:szCs w:val="17"/>
+        </w:rPr>
+        <w:t xml:space="preserve"> windows, </w:t>
+      </w:r>
+      <w:r>
+        <w:rPr>
+          <w:rFonts w:ascii="Consolas" w:hAnsi="Consolas" w:cs="Courier New"/>
+          <w:color w:val="F5AB35"/>
+          <w:sz w:val="17"/>
+          <w:szCs w:val="17"/>
+        </w:rPr>
+        <w:t>18</w:t>
+      </w:r>
+      <w:r>
+        <w:rPr>
+          <w:rFonts w:ascii="Consolas" w:hAnsi="Consolas" w:cs="Courier New"/>
+          <w:color w:val="FFFFFF"/>
+          <w:sz w:val="17"/>
+          <w:szCs w:val="17"/>
+        </w:rPr>
+        <w:t xml:space="preserve"> views</w:t>
+      </w:r>
+    </w:p>
+    <w:p>
+      <w:pPr>
+        <w:pStyle w:val="NormalWeb"/>
+        <w:pBdr>
+          <w:top w:val="single" w:sz="6" w:space="2" w:color="888888"/>
+          <w:left w:val="single" w:sz="6" w:space="2" w:color="888888"/>
+          <w:bottom w:val="single" w:sz="6" w:space="2" w:color="888888"/>
+          <w:right w:val="single" w:sz="6" w:space="2" w:color="888888"/>
+        </w:pBdr>
+        <w:shd w:val="clear" w:color="auto" w:fill="2B2B2B"/>
+        <w:tabs>
+          <w:tab w:val="left" w:pos="916"/>
+          <w:tab w:val="left" w:pos="1832"/>
+          <w:tab w:val="left" w:pos="2748"/>
+          <w:tab w:val="left" w:pos="3664"/>
+          <w:tab w:val="left" w:pos="4580"/>
+          <w:tab w:val="left" w:pos="5496"/>
+          <w:tab w:val="left" w:pos="6412"/>
+          <w:tab w:val="left" w:pos="7328"/>
+          <w:tab w:val="left" w:pos="8244"/>
+          <w:tab w:val="left" w:pos="9160"/>
+          <w:tab w:val="left" w:pos="10076"/>
+          <w:tab w:val="left" w:pos="10992"/>
+          <w:tab w:val="left" w:pos="11908"/>
+          <w:tab w:val="left" w:pos="12824"/>
+          <w:tab w:val="left" w:pos="13740"/>
+          <w:tab w:val="left" w:pos="14656"/>
+        </w:tabs>
+        <w:spacing w:before="0" w:beforeAutospacing="0" w:after="0" w:afterAutospacing="0"/>
+        <w:divId w:val="604657774"/>
+        <w:rPr>
+          <w:rFonts w:ascii="Consolas" w:hAnsi="Consolas" w:cs="Courier New"/>
+          <w:color w:val="FFFFFF"/>
+          <w:sz w:val="17"/>
+          <w:szCs w:val="17"/>
+        </w:rPr>
+      </w:pPr>
+      <w:r>
+        <w:rPr>
+          <w:rFonts w:ascii="Consolas" w:hAnsi="Consolas" w:cs="Courier New"/>
+          <w:color w:val="FFFFFF"/>
+          <w:sz w:val="17"/>
+          <w:szCs w:val="17"/>
+        </w:rPr>
+        <w:t>2. W/</w:t>
+      </w:r>
+      <w:r>
+        <w:rPr>
+          <w:rFonts w:ascii="Consolas" w:hAnsi="Consolas" w:cs="Courier New"/>
+          <w:color w:val="00E0E0"/>
+          <w:sz w:val="17"/>
+          <w:szCs w:val="17"/>
+        </w:rPr>
+        <w:t>System</w:t>
+      </w:r>
+      <w:r>
+        <w:rPr>
+          <w:rFonts w:ascii="Consolas" w:hAnsi="Consolas" w:cs="Courier New"/>
+          <w:color w:val="FFFFFF"/>
+          <w:sz w:val="17"/>
+          <w:szCs w:val="17"/>
+        </w:rPr>
+        <w:t xml:space="preserve">: </w:t>
+      </w:r>
+      <w:r>
+        <w:rPr>
+          <w:rFonts w:ascii="Consolas" w:hAnsi="Consolas" w:cs="Courier New"/>
+          <w:color w:val="00E0E0"/>
+          <w:sz w:val="17"/>
+          <w:szCs w:val="17"/>
+        </w:rPr>
+        <w:t>Ignoring</w:t>
+      </w:r>
+      <w:r>
+        <w:rPr>
+          <w:rFonts w:ascii="Consolas" w:hAnsi="Consolas" w:cs="Courier New"/>
+          <w:color w:val="FFFFFF"/>
+          <w:sz w:val="17"/>
+          <w:szCs w:val="17"/>
+        </w:rPr>
+        <w:t xml:space="preserve"> header X-</w:t>
+      </w:r>
+      <w:r>
+        <w:rPr>
+          <w:rFonts w:ascii="Consolas" w:hAnsi="Consolas" w:cs="Courier New"/>
+          <w:color w:val="00E0E0"/>
+          <w:sz w:val="17"/>
+          <w:szCs w:val="17"/>
+        </w:rPr>
+        <w:t>Firebase</w:t>
+      </w:r>
+      <w:r>
+        <w:rPr>
+          <w:rFonts w:ascii="Consolas" w:hAnsi="Consolas" w:cs="Courier New"/>
+          <w:color w:val="FFFFFF"/>
+          <w:sz w:val="17"/>
+          <w:szCs w:val="17"/>
+        </w:rPr>
+        <w:t>-</w:t>
+      </w:r>
+      <w:r>
+        <w:rPr>
+          <w:rFonts w:ascii="Consolas" w:hAnsi="Consolas" w:cs="Courier New"/>
+          <w:color w:val="00E0E0"/>
+          <w:sz w:val="17"/>
+          <w:szCs w:val="17"/>
+        </w:rPr>
+        <w:t>Locale</w:t>
+      </w:r>
+      <w:r>
+        <w:rPr>
+          <w:rFonts w:ascii="Consolas" w:hAnsi="Consolas" w:cs="Courier New"/>
+          <w:color w:val="FFFFFF"/>
+          <w:sz w:val="17"/>
+          <w:szCs w:val="17"/>
+        </w:rPr>
+        <w:t xml:space="preserve"> because its </w:t>
+      </w:r>
+      <w:r>
+        <w:rPr>
+          <w:rFonts w:ascii="Consolas" w:hAnsi="Consolas" w:cs="Courier New"/>
+          <w:color w:val="DCC6E0"/>
+          <w:sz w:val="17"/>
+          <w:szCs w:val="17"/>
+        </w:rPr>
+        <w:t>value</w:t>
+      </w:r>
+      <w:r>
+        <w:rPr>
+          <w:rFonts w:ascii="Consolas" w:hAnsi="Consolas" w:cs="Courier New"/>
+          <w:color w:val="FFFFFF"/>
+          <w:sz w:val="17"/>
+          <w:szCs w:val="17"/>
+        </w:rPr>
+        <w:t xml:space="preserve"> was </w:t>
+      </w:r>
+      <w:r>
+        <w:rPr>
+          <w:rFonts w:ascii="Consolas" w:hAnsi="Consolas" w:cs="Courier New"/>
+          <w:color w:val="DCC6E0"/>
+          <w:sz w:val="17"/>
+          <w:szCs w:val="17"/>
+        </w:rPr>
+        <w:t>null</w:t>
+      </w:r>
+      <w:r>
+        <w:rPr>
+          <w:rFonts w:ascii="Consolas" w:hAnsi="Consolas" w:cs="Courier New"/>
+          <w:color w:val="FFFFFF"/>
+          <w:sz w:val="17"/>
+          <w:szCs w:val="17"/>
+        </w:rPr>
+        <w:t>.</w:t>
+      </w:r>
+    </w:p>
+    <w:p>
+      <w:pPr>
+        <w:pStyle w:val="NormalWeb"/>
+        <w:pBdr>
+          <w:top w:val="single" w:sz="6" w:space="2" w:color="888888"/>
+          <w:left w:val="single" w:sz="6" w:space="2" w:color="888888"/>
+          <w:bottom w:val="single" w:sz="6" w:space="2" w:color="888888"/>
+          <w:right w:val="single" w:sz="6" w:space="2" w:color="888888"/>
+        </w:pBdr>
+        <w:shd w:val="clear" w:color="auto" w:fill="2B2B2B"/>
+        <w:tabs>
+          <w:tab w:val="left" w:pos="916"/>
+          <w:tab w:val="left" w:pos="1832"/>
+          <w:tab w:val="left" w:pos="2748"/>
+          <w:tab w:val="left" w:pos="3664"/>
+          <w:tab w:val="left" w:pos="4580"/>
+          <w:tab w:val="left" w:pos="5496"/>
+          <w:tab w:val="left" w:pos="6412"/>
+          <w:tab w:val="left" w:pos="7328"/>
+          <w:tab w:val="left" w:pos="8244"/>
+          <w:tab w:val="left" w:pos="9160"/>
+          <w:tab w:val="left" w:pos="10076"/>
+          <w:tab w:val="left" w:pos="10992"/>
+          <w:tab w:val="left" w:pos="11908"/>
+          <w:tab w:val="left" w:pos="12824"/>
+          <w:tab w:val="left" w:pos="13740"/>
+          <w:tab w:val="left" w:pos="14656"/>
+        </w:tabs>
+        <w:spacing w:before="0" w:beforeAutospacing="0" w:after="0" w:afterAutospacing="0"/>
+        <w:divId w:val="604657774"/>
+        <w:rPr>
+          <w:rFonts w:ascii="Consolas" w:hAnsi="Consolas" w:cs="Courier New"/>
+          <w:color w:val="FFFFFF"/>
+          <w:sz w:val="17"/>
+          <w:szCs w:val="17"/>
+        </w:rPr>
+      </w:pPr>
+      <w:r>
+        <w:rPr>
+          <w:rFonts w:ascii="Consolas" w:hAnsi="Consolas" w:cs="Courier New"/>
+          <w:color w:val="FFFFFF"/>
+          <w:sz w:val="17"/>
+          <w:szCs w:val="17"/>
+        </w:rPr>
+        <w:t>3. W/</w:t>
+      </w:r>
+      <w:r>
+        <w:rPr>
+          <w:rFonts w:ascii="Consolas" w:hAnsi="Consolas" w:cs="Courier New"/>
+          <w:color w:val="00E0E0"/>
+          <w:sz w:val="17"/>
+          <w:szCs w:val="17"/>
+        </w:rPr>
+        <w:t>System</w:t>
+      </w:r>
+      <w:r>
+        <w:rPr>
+          <w:rFonts w:ascii="Consolas" w:hAnsi="Consolas" w:cs="Courier New"/>
+          <w:color w:val="FFFFFF"/>
+          <w:sz w:val="17"/>
+          <w:szCs w:val="17"/>
+        </w:rPr>
+        <w:t xml:space="preserve">: </w:t>
+      </w:r>
+      <w:r>
+        <w:rPr>
+          <w:rFonts w:ascii="Consolas" w:hAnsi="Consolas" w:cs="Courier New"/>
+          <w:color w:val="00E0E0"/>
+          <w:sz w:val="17"/>
+          <w:szCs w:val="17"/>
+        </w:rPr>
+        <w:t>Ignoring</w:t>
+      </w:r>
+      <w:r>
+        <w:rPr>
+          <w:rFonts w:ascii="Consolas" w:hAnsi="Consolas" w:cs="Courier New"/>
+          <w:color w:val="FFFFFF"/>
+          <w:sz w:val="17"/>
+          <w:szCs w:val="17"/>
+        </w:rPr>
+        <w:t xml:space="preserve"> header X-</w:t>
+      </w:r>
+      <w:r>
+        <w:rPr>
+          <w:rFonts w:ascii="Consolas" w:hAnsi="Consolas" w:cs="Courier New"/>
+          <w:color w:val="00E0E0"/>
+          <w:sz w:val="17"/>
+          <w:szCs w:val="17"/>
+        </w:rPr>
+        <w:t>Firebase</w:t>
+      </w:r>
+      <w:r>
+        <w:rPr>
+          <w:rFonts w:ascii="Consolas" w:hAnsi="Consolas" w:cs="Courier New"/>
+          <w:color w:val="FFFFFF"/>
+          <w:sz w:val="17"/>
+          <w:szCs w:val="17"/>
+        </w:rPr>
+        <w:t>-</w:t>
+      </w:r>
+      <w:r>
+        <w:rPr>
+          <w:rFonts w:ascii="Consolas" w:hAnsi="Consolas" w:cs="Courier New"/>
+          <w:color w:val="00E0E0"/>
+          <w:sz w:val="17"/>
+          <w:szCs w:val="17"/>
+        </w:rPr>
+        <w:t>Locale</w:t>
+      </w:r>
+      <w:r>
+        <w:rPr>
+          <w:rFonts w:ascii="Consolas" w:hAnsi="Consolas" w:cs="Courier New"/>
+          <w:color w:val="FFFFFF"/>
+          <w:sz w:val="17"/>
+          <w:szCs w:val="17"/>
+        </w:rPr>
+        <w:t xml:space="preserve"> because its </w:t>
+      </w:r>
+      <w:r>
+        <w:rPr>
+          <w:rFonts w:ascii="Consolas" w:hAnsi="Consolas" w:cs="Courier New"/>
+          <w:color w:val="DCC6E0"/>
+          <w:sz w:val="17"/>
+          <w:szCs w:val="17"/>
+        </w:rPr>
+        <w:t>value</w:t>
+      </w:r>
+      <w:r>
+        <w:rPr>
+          <w:rFonts w:ascii="Consolas" w:hAnsi="Consolas" w:cs="Courier New"/>
+          <w:color w:val="FFFFFF"/>
+          <w:sz w:val="17"/>
+          <w:szCs w:val="17"/>
+        </w:rPr>
+        <w:t xml:space="preserve"> was </w:t>
+      </w:r>
+      <w:r>
+        <w:rPr>
+          <w:rFonts w:ascii="Consolas" w:hAnsi="Consolas" w:cs="Courier New"/>
+          <w:color w:val="DCC6E0"/>
+          <w:sz w:val="17"/>
+          <w:szCs w:val="17"/>
+        </w:rPr>
+        <w:t>null</w:t>
+      </w:r>
+      <w:r>
+        <w:rPr>
+          <w:rFonts w:ascii="Consolas" w:hAnsi="Consolas" w:cs="Courier New"/>
+          <w:color w:val="FFFFFF"/>
+          <w:sz w:val="17"/>
+          <w:szCs w:val="17"/>
+        </w:rPr>
+        <w:t>.</w:t>
+      </w:r>
+    </w:p>
+    <w:p>
+      <w:pPr>
+        <w:pStyle w:val="NormalWeb"/>
+        <w:pBdr>
+          <w:top w:val="single" w:sz="6" w:space="2" w:color="888888"/>
+          <w:left w:val="single" w:sz="6" w:space="2" w:color="888888"/>
+          <w:bottom w:val="single" w:sz="6" w:space="2" w:color="888888"/>
+          <w:right w:val="single" w:sz="6" w:space="2" w:color="888888"/>
+        </w:pBdr>
+        <w:shd w:val="clear" w:color="auto" w:fill="2B2B2B"/>
+        <w:tabs>
+          <w:tab w:val="left" w:pos="916"/>
+          <w:tab w:val="left" w:pos="1832"/>
+          <w:tab w:val="left" w:pos="2748"/>
+          <w:tab w:val="left" w:pos="3664"/>
+          <w:tab w:val="left" w:pos="4580"/>
+          <w:tab w:val="left" w:pos="5496"/>
+          <w:tab w:val="left" w:pos="6412"/>
+          <w:tab w:val="left" w:pos="7328"/>
+          <w:tab w:val="left" w:pos="8244"/>
+          <w:tab w:val="left" w:pos="9160"/>
+          <w:tab w:val="left" w:pos="10076"/>
+          <w:tab w:val="left" w:pos="10992"/>
+          <w:tab w:val="left" w:pos="11908"/>
+          <w:tab w:val="left" w:pos="12824"/>
+          <w:tab w:val="left" w:pos="13740"/>
+          <w:tab w:val="left" w:pos="14656"/>
+        </w:tabs>
+        <w:spacing w:before="0" w:beforeAutospacing="0" w:after="0" w:afterAutospacing="0"/>
+        <w:divId w:val="604657774"/>
+        <w:rPr>
+          <w:rFonts w:ascii="Consolas" w:hAnsi="Consolas" w:cs="Courier New"/>
+          <w:color w:val="FFFFFF"/>
+          <w:sz w:val="17"/>
+          <w:szCs w:val="17"/>
+        </w:rPr>
+      </w:pPr>
+      <w:r>
+        <w:rPr>
+          <w:rFonts w:ascii="Consolas" w:hAnsi="Consolas" w:cs="Courier New"/>
+          <w:color w:val="FFFFFF"/>
+          <w:sz w:val="17"/>
+          <w:szCs w:val="17"/>
+        </w:rPr>
+        <w:t>4. D/</w:t>
+      </w:r>
+      <w:r>
+        <w:rPr>
+          <w:rFonts w:ascii="Consolas" w:hAnsi="Consolas" w:cs="Courier New"/>
+          <w:color w:val="00E0E0"/>
+          <w:sz w:val="17"/>
+          <w:szCs w:val="17"/>
+        </w:rPr>
+        <w:t>FirebaseAuth</w:t>
+      </w:r>
+      <w:r>
+        <w:rPr>
+          <w:rFonts w:ascii="Consolas" w:hAnsi="Consolas" w:cs="Courier New"/>
+          <w:color w:val="FFFFFF"/>
+          <w:sz w:val="17"/>
+          <w:szCs w:val="17"/>
+        </w:rPr>
+        <w:t xml:space="preserve">: </w:t>
+      </w:r>
+      <w:r>
+        <w:rPr>
+          <w:rFonts w:ascii="Consolas" w:hAnsi="Consolas" w:cs="Courier New"/>
+          <w:color w:val="00E0E0"/>
+          <w:sz w:val="17"/>
+          <w:szCs w:val="17"/>
+        </w:rPr>
+        <w:t>Notifying</w:t>
+      </w:r>
+      <w:r>
+        <w:rPr>
+          <w:rFonts w:ascii="Consolas" w:hAnsi="Consolas" w:cs="Courier New"/>
+          <w:color w:val="FFFFFF"/>
+          <w:sz w:val="17"/>
+          <w:szCs w:val="17"/>
+        </w:rPr>
+        <w:t xml:space="preserve"> id token listeners about user ( loCkDMnq6ONVkIs5T1KCsVcbr562 ).</w:t>
+      </w:r>
+    </w:p>
+    <w:p>
+      <w:pPr>
+        <w:pStyle w:val="NormalWeb"/>
+        <w:pBdr>
+          <w:top w:val="single" w:sz="6" w:space="2" w:color="888888"/>
+          <w:left w:val="single" w:sz="6" w:space="2" w:color="888888"/>
+          <w:bottom w:val="single" w:sz="6" w:space="2" w:color="888888"/>
+          <w:right w:val="single" w:sz="6" w:space="2" w:color="888888"/>
+        </w:pBdr>
+        <w:shd w:val="clear" w:color="auto" w:fill="2B2B2B"/>
+        <w:tabs>
+          <w:tab w:val="left" w:pos="916"/>
+          <w:tab w:val="left" w:pos="1832"/>
+          <w:tab w:val="left" w:pos="2748"/>
+          <w:tab w:val="left" w:pos="3664"/>
+          <w:tab w:val="left" w:pos="4580"/>
+          <w:tab w:val="left" w:pos="5496"/>
+          <w:tab w:val="left" w:pos="6412"/>
+          <w:tab w:val="left" w:pos="7328"/>
+          <w:tab w:val="left" w:pos="8244"/>
+          <w:tab w:val="left" w:pos="9160"/>
+          <w:tab w:val="left" w:pos="10076"/>
+          <w:tab w:val="left" w:pos="10992"/>
+          <w:tab w:val="left" w:pos="11908"/>
+          <w:tab w:val="left" w:pos="12824"/>
+          <w:tab w:val="left" w:pos="13740"/>
+          <w:tab w:val="left" w:pos="14656"/>
+        </w:tabs>
+        <w:spacing w:before="0" w:beforeAutospacing="0" w:after="0" w:afterAutospacing="0"/>
+        <w:divId w:val="604657774"/>
+        <w:rPr>
+          <w:rFonts w:ascii="Consolas" w:hAnsi="Consolas" w:cs="Courier New"/>
+          <w:color w:val="FFFFFF"/>
+          <w:sz w:val="17"/>
+          <w:szCs w:val="17"/>
+        </w:rPr>
+      </w:pPr>
+      <w:r>
+        <w:rPr>
+          <w:rFonts w:ascii="Consolas" w:hAnsi="Consolas" w:cs="Courier New"/>
+          <w:color w:val="FFFFFF"/>
+          <w:sz w:val="17"/>
+          <w:szCs w:val="17"/>
+        </w:rPr>
+        <w:t>5. D/</w:t>
+      </w:r>
+      <w:r>
+        <w:rPr>
+          <w:rFonts w:ascii="Consolas" w:hAnsi="Consolas" w:cs="Courier New"/>
+          <w:color w:val="00E0E0"/>
+          <w:sz w:val="17"/>
+          <w:szCs w:val="17"/>
+        </w:rPr>
+        <w:t>FirebaseAuth</w:t>
+      </w:r>
+      <w:r>
+        <w:rPr>
+          <w:rFonts w:ascii="Consolas" w:hAnsi="Consolas" w:cs="Courier New"/>
+          <w:color w:val="FFFFFF"/>
+          <w:sz w:val="17"/>
+          <w:szCs w:val="17"/>
+        </w:rPr>
+        <w:t xml:space="preserve">: </w:t>
+      </w:r>
+      <w:r>
+        <w:rPr>
+          <w:rFonts w:ascii="Consolas" w:hAnsi="Consolas" w:cs="Courier New"/>
+          <w:color w:val="00E0E0"/>
+          <w:sz w:val="17"/>
+          <w:szCs w:val="17"/>
+        </w:rPr>
+        <w:t>Notifying</w:t>
+      </w:r>
+      <w:r>
+        <w:rPr>
+          <w:rFonts w:ascii="Consolas" w:hAnsi="Consolas" w:cs="Courier New"/>
+          <w:color w:val="FFFFFF"/>
+          <w:sz w:val="17"/>
+          <w:szCs w:val="17"/>
+        </w:rPr>
+        <w:t xml:space="preserve"> auth state listeners about user ( loCkDMnq6ONVkIs5T1KCsVcbr562 ).</w:t>
+      </w:r>
+    </w:p>
+    <w:p>
+      <w:pPr>
+        <w:pStyle w:val="NormalWeb"/>
+        <w:pBdr>
+          <w:top w:val="single" w:sz="6" w:space="2" w:color="888888"/>
+          <w:left w:val="single" w:sz="6" w:space="2" w:color="888888"/>
+          <w:bottom w:val="single" w:sz="6" w:space="2" w:color="888888"/>
+          <w:right w:val="single" w:sz="6" w:space="2" w:color="888888"/>
+        </w:pBdr>
+        <w:shd w:val="clear" w:color="auto" w:fill="2B2B2B"/>
+        <w:tabs>
+          <w:tab w:val="left" w:pos="916"/>
+          <w:tab w:val="left" w:pos="1832"/>
+          <w:tab w:val="left" w:pos="2748"/>
+          <w:tab w:val="left" w:pos="3664"/>
+          <w:tab w:val="left" w:pos="4580"/>
+          <w:tab w:val="left" w:pos="5496"/>
+          <w:tab w:val="left" w:pos="6412"/>
+          <w:tab w:val="left" w:pos="7328"/>
+          <w:tab w:val="left" w:pos="8244"/>
+          <w:tab w:val="left" w:pos="9160"/>
+          <w:tab w:val="left" w:pos="10076"/>
+          <w:tab w:val="left" w:pos="10992"/>
+          <w:tab w:val="left" w:pos="11908"/>
+          <w:tab w:val="left" w:pos="12824"/>
+          <w:tab w:val="left" w:pos="13740"/>
+          <w:tab w:val="left" w:pos="14656"/>
+        </w:tabs>
+        <w:spacing w:before="0" w:beforeAutospacing="0" w:after="0" w:afterAutospacing="0"/>
+        <w:divId w:val="604657774"/>
+        <w:rPr>
+          <w:rFonts w:ascii="Consolas" w:hAnsi="Consolas" w:cs="Courier New"/>
+          <w:color w:val="FFFFFF"/>
+          <w:sz w:val="17"/>
+          <w:szCs w:val="17"/>
+        </w:rPr>
+      </w:pPr>
+      <w:r>
+        <w:rPr>
+          <w:rFonts w:ascii="Consolas" w:hAnsi="Consolas" w:cs="Courier New"/>
+          <w:color w:val="FFFFFF"/>
+          <w:sz w:val="17"/>
+          <w:szCs w:val="17"/>
+        </w:rPr>
+        <w:t>6. D/</w:t>
+      </w:r>
+      <w:r>
+        <w:rPr>
+          <w:rFonts w:ascii="Consolas" w:hAnsi="Consolas" w:cs="Courier New"/>
+          <w:color w:val="00E0E0"/>
+          <w:sz w:val="17"/>
+          <w:szCs w:val="17"/>
+        </w:rPr>
+        <w:t>CompatibilityChangeReporter</w:t>
+      </w:r>
+      <w:r>
+        <w:rPr>
+          <w:rFonts w:ascii="Consolas" w:hAnsi="Consolas" w:cs="Courier New"/>
+          <w:color w:val="FFFFFF"/>
+          <w:sz w:val="17"/>
+          <w:szCs w:val="17"/>
+        </w:rPr>
+        <w:t xml:space="preserve">: </w:t>
+      </w:r>
+      <w:r>
+        <w:rPr>
+          <w:rFonts w:ascii="Consolas" w:hAnsi="Consolas" w:cs="Courier New"/>
+          <w:color w:val="00E0E0"/>
+          <w:sz w:val="17"/>
+          <w:szCs w:val="17"/>
+        </w:rPr>
+        <w:t>Compat</w:t>
+      </w:r>
+      <w:r>
+        <w:rPr>
+          <w:rFonts w:ascii="Consolas" w:hAnsi="Consolas" w:cs="Courier New"/>
+          <w:color w:val="FFFFFF"/>
+          <w:sz w:val="17"/>
+          <w:szCs w:val="17"/>
+        </w:rPr>
+        <w:t xml:space="preserve"> change id reported: </w:t>
+      </w:r>
+      <w:r>
+        <w:rPr>
+          <w:rFonts w:ascii="Consolas" w:hAnsi="Consolas" w:cs="Courier New"/>
+          <w:color w:val="F5AB35"/>
+          <w:sz w:val="17"/>
+          <w:szCs w:val="17"/>
+        </w:rPr>
+        <w:t>147798919</w:t>
+      </w:r>
+      <w:r>
+        <w:rPr>
+          <w:rFonts w:ascii="Consolas" w:hAnsi="Consolas" w:cs="Courier New"/>
+          <w:color w:val="FFFFFF"/>
+          <w:sz w:val="17"/>
+          <w:szCs w:val="17"/>
+        </w:rPr>
+        <w:t xml:space="preserve">; UID </w:t>
+      </w:r>
+      <w:r>
+        <w:rPr>
+          <w:rFonts w:ascii="Consolas" w:hAnsi="Consolas" w:cs="Courier New"/>
+          <w:color w:val="F5AB35"/>
+          <w:sz w:val="17"/>
+          <w:szCs w:val="17"/>
+        </w:rPr>
+        <w:t>10121</w:t>
+      </w:r>
+      <w:r>
+        <w:rPr>
+          <w:rFonts w:ascii="Consolas" w:hAnsi="Consolas" w:cs="Courier New"/>
+          <w:color w:val="FFFFFF"/>
+          <w:sz w:val="17"/>
+          <w:szCs w:val="17"/>
+        </w:rPr>
+        <w:t>; state: ENABLED</w:t>
+      </w:r>
+    </w:p>
+    <w:p>
+      <w:pPr>
+        <w:pStyle w:val="NormalWeb"/>
+        <w:pBdr>
+          <w:top w:val="single" w:sz="6" w:space="2" w:color="888888"/>
+          <w:left w:val="single" w:sz="6" w:space="2" w:color="888888"/>
+          <w:bottom w:val="single" w:sz="6" w:space="2" w:color="888888"/>
+          <w:right w:val="single" w:sz="6" w:space="2" w:color="888888"/>
+        </w:pBdr>
+        <w:shd w:val="clear" w:color="auto" w:fill="2B2B2B"/>
+        <w:tabs>
+          <w:tab w:val="left" w:pos="916"/>
+          <w:tab w:val="left" w:pos="1832"/>
+          <w:tab w:val="left" w:pos="2748"/>
+          <w:tab w:val="left" w:pos="3664"/>
+          <w:tab w:val="left" w:pos="4580"/>
+          <w:tab w:val="left" w:pos="5496"/>
+          <w:tab w:val="left" w:pos="6412"/>
+          <w:tab w:val="left" w:pos="7328"/>
+          <w:tab w:val="left" w:pos="8244"/>
+          <w:tab w:val="left" w:pos="9160"/>
+          <w:tab w:val="left" w:pos="10076"/>
+          <w:tab w:val="left" w:pos="10992"/>
+          <w:tab w:val="left" w:pos="11908"/>
+          <w:tab w:val="left" w:pos="12824"/>
+          <w:tab w:val="left" w:pos="13740"/>
+          <w:tab w:val="left" w:pos="14656"/>
+        </w:tabs>
+        <w:spacing w:before="0" w:beforeAutospacing="0" w:after="0" w:afterAutospacing="0"/>
+        <w:divId w:val="604657774"/>
+        <w:rPr>
+          <w:rFonts w:ascii="Consolas" w:hAnsi="Consolas" w:cs="Courier New"/>
+          <w:color w:val="FFFFFF"/>
+          <w:sz w:val="17"/>
+          <w:szCs w:val="17"/>
+        </w:rPr>
+      </w:pPr>
+      <w:r>
+        <w:rPr>
+          <w:rFonts w:ascii="Consolas" w:hAnsi="Consolas" w:cs="Courier New"/>
+          <w:color w:val="FFFFFF"/>
+          <w:sz w:val="17"/>
+          <w:szCs w:val="17"/>
+        </w:rPr>
+        <w:t>7. W/</w:t>
+      </w:r>
+      <w:r>
+        <w:rPr>
+          <w:rFonts w:ascii="Consolas" w:hAnsi="Consolas" w:cs="Courier New"/>
+          <w:color w:val="00E0E0"/>
+          <w:sz w:val="17"/>
+          <w:szCs w:val="17"/>
+        </w:rPr>
+        <w:t>PersistentConnection</w:t>
+      </w:r>
+      <w:r>
+        <w:rPr>
+          <w:rFonts w:ascii="Consolas" w:hAnsi="Consolas" w:cs="Courier New"/>
+          <w:color w:val="FFFFFF"/>
+          <w:sz w:val="17"/>
+          <w:szCs w:val="17"/>
+        </w:rPr>
+        <w:t xml:space="preserve">: pc_0 - </w:t>
+      </w:r>
+      <w:r>
+        <w:rPr>
+          <w:rFonts w:ascii="Consolas" w:hAnsi="Consolas" w:cs="Courier New"/>
+          <w:color w:val="00E0E0"/>
+          <w:sz w:val="17"/>
+          <w:szCs w:val="17"/>
+        </w:rPr>
+        <w:t>Firebase</w:t>
+      </w:r>
+      <w:r>
+        <w:rPr>
+          <w:rFonts w:ascii="Consolas" w:hAnsi="Consolas" w:cs="Courier New"/>
+          <w:color w:val="FFFFFF"/>
+          <w:sz w:val="17"/>
+          <w:szCs w:val="17"/>
+        </w:rPr>
+        <w:t xml:space="preserve"> </w:t>
+      </w:r>
+      <w:r>
+        <w:rPr>
+          <w:rFonts w:ascii="Consolas" w:hAnsi="Consolas" w:cs="Courier New"/>
+          <w:color w:val="00E0E0"/>
+          <w:sz w:val="17"/>
+          <w:szCs w:val="17"/>
         </w:rPr>
         <w:t>Database</w:t>
       </w:r>
-      <w:proofErr w:type="spellEnd"/>
-      <w:r>
-        <w:rPr>
-          <w:lang w:val="fr-BE"/>
-        </w:rPr>
-        <w:t xml:space="preserve"> de </w:t>
-      </w:r>
-      <w:proofErr w:type="spellStart"/>
-      <w:r>
-        <w:rPr>
-          <w:lang w:val="fr-BE"/>
-        </w:rPr>
-        <w:t>Firebase</w:t>
-      </w:r>
-      <w:proofErr w:type="spellEnd"/>
+      <w:r>
+        <w:rPr>
+          <w:rFonts w:ascii="Consolas" w:hAnsi="Consolas" w:cs="Courier New"/>
+          <w:color w:val="FFFFFF"/>
+          <w:sz w:val="17"/>
+          <w:szCs w:val="17"/>
+        </w:rPr>
+        <w:t xml:space="preserve"> connection was forcefully killed </w:t>
+      </w:r>
+      <w:r>
+        <w:rPr>
+          <w:rFonts w:ascii="Consolas" w:hAnsi="Consolas" w:cs="Courier New"/>
+          <w:color w:val="DCC6E0"/>
+          <w:sz w:val="17"/>
+          <w:szCs w:val="17"/>
+        </w:rPr>
+        <w:t>by</w:t>
+      </w:r>
+      <w:r>
+        <w:rPr>
+          <w:rFonts w:ascii="Consolas" w:hAnsi="Consolas" w:cs="Courier New"/>
+          <w:color w:val="FFFFFF"/>
+          <w:sz w:val="17"/>
+          <w:szCs w:val="17"/>
+        </w:rPr>
+        <w:t xml:space="preserve"> the server. </w:t>
+      </w:r>
+      <w:r>
+        <w:rPr>
+          <w:rFonts w:ascii="Consolas" w:hAnsi="Consolas" w:cs="Courier New"/>
+          <w:color w:val="00E0E0"/>
+          <w:sz w:val="17"/>
+          <w:szCs w:val="17"/>
+        </w:rPr>
+        <w:t>Will</w:t>
+      </w:r>
+      <w:r>
+        <w:rPr>
+          <w:rFonts w:ascii="Consolas" w:hAnsi="Consolas" w:cs="Courier New"/>
+          <w:color w:val="FFFFFF"/>
+          <w:sz w:val="17"/>
+          <w:szCs w:val="17"/>
+        </w:rPr>
+        <w:t xml:space="preserve"> </w:t>
+      </w:r>
+      <w:r>
+        <w:rPr>
+          <w:rFonts w:ascii="Consolas" w:hAnsi="Consolas" w:cs="Courier New"/>
+          <w:color w:val="DCC6E0"/>
+          <w:sz w:val="17"/>
+          <w:szCs w:val="17"/>
+        </w:rPr>
+        <w:t>not</w:t>
+      </w:r>
+      <w:r>
+        <w:rPr>
+          <w:rFonts w:ascii="Consolas" w:hAnsi="Consolas" w:cs="Courier New"/>
+          <w:color w:val="FFFFFF"/>
+          <w:sz w:val="17"/>
+          <w:szCs w:val="17"/>
+        </w:rPr>
+        <w:t xml:space="preserve"> attempt reconnect. </w:t>
+      </w:r>
+      <w:r>
+        <w:rPr>
+          <w:rFonts w:ascii="Consolas" w:hAnsi="Consolas" w:cs="Courier New"/>
+          <w:color w:val="00E0E0"/>
+          <w:sz w:val="17"/>
+          <w:szCs w:val="17"/>
+        </w:rPr>
+        <w:t>Reason</w:t>
+      </w:r>
+      <w:r>
+        <w:rPr>
+          <w:rFonts w:ascii="Consolas" w:hAnsi="Consolas" w:cs="Courier New"/>
+          <w:color w:val="FFFFFF"/>
+          <w:sz w:val="17"/>
+          <w:szCs w:val="17"/>
+        </w:rPr>
+        <w:t xml:space="preserve">: </w:t>
+      </w:r>
+      <w:r>
+        <w:rPr>
+          <w:rFonts w:ascii="Consolas" w:hAnsi="Consolas" w:cs="Courier New"/>
+          <w:color w:val="00E0E0"/>
+          <w:sz w:val="17"/>
+          <w:szCs w:val="17"/>
+        </w:rPr>
+        <w:t>Database</w:t>
+      </w:r>
+      <w:r>
+        <w:rPr>
+          <w:rFonts w:ascii="Consolas" w:hAnsi="Consolas" w:cs="Courier New"/>
+          <w:color w:val="FFFFFF"/>
+          <w:sz w:val="17"/>
+          <w:szCs w:val="17"/>
+        </w:rPr>
+        <w:t xml:space="preserve"> lives </w:t>
+      </w:r>
+      <w:r>
+        <w:rPr>
+          <w:rFonts w:ascii="Consolas" w:hAnsi="Consolas" w:cs="Courier New"/>
+          <w:color w:val="DCC6E0"/>
+          <w:sz w:val="17"/>
+          <w:szCs w:val="17"/>
+        </w:rPr>
+        <w:t>in</w:t>
+      </w:r>
+      <w:r>
+        <w:rPr>
+          <w:rFonts w:ascii="Consolas" w:hAnsi="Consolas" w:cs="Courier New"/>
+          <w:color w:val="FFFFFF"/>
+          <w:sz w:val="17"/>
+          <w:szCs w:val="17"/>
+        </w:rPr>
+        <w:t xml:space="preserve"> a different region. </w:t>
+      </w:r>
+      <w:r>
+        <w:rPr>
+          <w:rFonts w:ascii="Consolas" w:hAnsi="Consolas" w:cs="Courier New"/>
+          <w:color w:val="00E0E0"/>
+          <w:sz w:val="17"/>
+          <w:szCs w:val="17"/>
+        </w:rPr>
+        <w:t>Please</w:t>
+      </w:r>
+      <w:r>
+        <w:rPr>
+          <w:rFonts w:ascii="Consolas" w:hAnsi="Consolas" w:cs="Courier New"/>
+          <w:color w:val="FFFFFF"/>
+          <w:sz w:val="17"/>
+          <w:szCs w:val="17"/>
+        </w:rPr>
+        <w:t xml:space="preserve"> change your database URL to https:</w:t>
+      </w:r>
+      <w:r>
+        <w:rPr>
+          <w:rFonts w:ascii="Consolas" w:hAnsi="Consolas" w:cs="Courier New"/>
+          <w:color w:val="D4D0AB"/>
+          <w:sz w:val="17"/>
+          <w:szCs w:val="17"/>
+        </w:rPr>
+        <w:t>//fir-login-fba88-default-rtdb.europe-west1.firebasedatabase.app</w:t>
+      </w:r>
+    </w:p>
+    <w:p>
+      <w:pPr>
+        <w:pStyle w:val="NormalWeb"/>
+        <w:pBdr>
+          <w:top w:val="single" w:sz="6" w:space="2" w:color="888888"/>
+          <w:left w:val="single" w:sz="6" w:space="2" w:color="888888"/>
+          <w:bottom w:val="single" w:sz="6" w:space="2" w:color="888888"/>
+          <w:right w:val="single" w:sz="6" w:space="2" w:color="888888"/>
+        </w:pBdr>
+        <w:shd w:val="clear" w:color="auto" w:fill="2B2B2B"/>
+        <w:tabs>
+          <w:tab w:val="left" w:pos="916"/>
+          <w:tab w:val="left" w:pos="1832"/>
+          <w:tab w:val="left" w:pos="2748"/>
+          <w:tab w:val="left" w:pos="3664"/>
+          <w:tab w:val="left" w:pos="4580"/>
+          <w:tab w:val="left" w:pos="5496"/>
+          <w:tab w:val="left" w:pos="6412"/>
+          <w:tab w:val="left" w:pos="7328"/>
+          <w:tab w:val="left" w:pos="8244"/>
+          <w:tab w:val="left" w:pos="9160"/>
+          <w:tab w:val="left" w:pos="10076"/>
+          <w:tab w:val="left" w:pos="10992"/>
+          <w:tab w:val="left" w:pos="11908"/>
+          <w:tab w:val="left" w:pos="12824"/>
+          <w:tab w:val="left" w:pos="13740"/>
+          <w:tab w:val="left" w:pos="14656"/>
+        </w:tabs>
+        <w:spacing w:before="0" w:beforeAutospacing="0" w:after="0" w:afterAutospacing="0"/>
+        <w:divId w:val="604657774"/>
+        <w:rPr>
+          <w:rFonts w:ascii="Consolas" w:hAnsi="Consolas" w:cs="Courier New"/>
+          <w:color w:val="FFFFFF"/>
+          <w:sz w:val="17"/>
+          <w:szCs w:val="17"/>
+        </w:rPr>
+      </w:pPr>
+      <w:r>
+        <w:rPr>
+          <w:rFonts w:ascii="Consolas" w:hAnsi="Consolas" w:cs="Courier New"/>
+          <w:color w:val="FFFFFF"/>
+          <w:sz w:val="17"/>
+          <w:szCs w:val="17"/>
+        </w:rPr>
+        <w:t>8. D/</w:t>
+      </w:r>
+      <w:r>
+        <w:rPr>
+          <w:rFonts w:ascii="Consolas" w:hAnsi="Consolas" w:cs="Courier New"/>
+          <w:color w:val="00E0E0"/>
+          <w:sz w:val="17"/>
+          <w:szCs w:val="17"/>
+        </w:rPr>
+        <w:t>AutofillManager</w:t>
+      </w:r>
+      <w:r>
+        <w:rPr>
+          <w:rFonts w:ascii="Consolas" w:hAnsi="Consolas" w:cs="Courier New"/>
+          <w:color w:val="FFFFFF"/>
+          <w:sz w:val="17"/>
+          <w:szCs w:val="17"/>
+        </w:rPr>
+        <w:t>: onActivityFinishing(): calling cancelLocked()</w:t>
+      </w:r>
+    </w:p>
+    <w:p>
+      <w:pPr>
+        <w:rPr>
+          <w:lang w:val="fr-BE"/>
+        </w:rPr>
+      </w:pPr>
+      <w:r>
+        <w:rPr>
+          <w:lang w:val="fr-BE"/>
+        </w:rPr>
+        <w:t>Si je locali</w:t>
+      </w:r>
+      <w:r>
+        <w:rPr>
+          <w:lang w:val="fr-BE"/>
+        </w:rPr>
+        <w:t>s</w:t>
+      </w:r>
+      <w:r>
+        <w:rPr>
+          <w:lang w:val="fr-BE"/>
+        </w:rPr>
+        <w:t>e bien le p</w:t>
+      </w:r>
+      <w:r>
+        <w:rPr>
+          <w:lang w:val="fr-BE"/>
+        </w:rPr>
+        <w:t>roblème ; ligne 2 &amp; 3 : un en-tête "X-Firebase-Locale" est null</w:t>
+      </w:r>
+      <w:r>
+        <w:rPr>
+          <w:lang w:val="fr-BE"/>
+        </w:rPr>
+        <w:t xml:space="preserve"> et ligne 7 : je dois apparemment changer la localisation de ma</w:t>
+      </w:r>
+      <w:r>
+        <w:rPr>
+          <w:lang w:val="fr-BE"/>
+        </w:rPr>
+        <w:t xml:space="preserve"> base de données</w:t>
+      </w:r>
+      <w:r>
+        <w:rPr>
+          <w:lang w:val="fr-BE"/>
+        </w:rPr>
+        <w:t>.</w:t>
+      </w:r>
+      <w:r>
+        <w:rPr>
+          <w:lang w:val="fr-BE"/>
+        </w:rPr>
+        <w:t xml:space="preserve"> Bien sûr, aucune section du panneau de </w:t>
+      </w:r>
+      <w:r>
+        <w:rPr>
+          <w:lang w:val="fr-BE"/>
+        </w:rPr>
+        <w:lastRenderedPageBreak/>
+        <w:t xml:space="preserve">configuration </w:t>
+      </w:r>
+      <w:r>
+        <w:rPr>
+          <w:lang w:val="fr-BE"/>
+        </w:rPr>
+        <w:t>ne propose l'option "changer la base de données de r</w:t>
+      </w:r>
+      <w:r>
+        <w:rPr>
+          <w:lang w:val="fr-BE"/>
+        </w:rPr>
+        <w:t>é</w:t>
+      </w:r>
+      <w:r>
+        <w:rPr>
+          <w:lang w:val="fr-BE"/>
+        </w:rPr>
+        <w:t>gion" (en rire ou en pleurer ?).</w:t>
+      </w:r>
+      <w:r>
+        <w:rPr>
+          <w:lang w:val="fr-BE"/>
+        </w:rPr>
+        <w:t xml:space="preserve"> </w:t>
+      </w:r>
+      <w:r>
+        <w:rPr>
+          <w:lang w:val="fr-BE"/>
+        </w:rPr>
+        <w:t>J'aba</w:t>
+      </w:r>
+      <w:r>
+        <w:rPr>
+          <w:lang w:val="fr-BE"/>
+        </w:rPr>
+        <w:t>n</w:t>
+      </w:r>
+      <w:r>
+        <w:rPr>
+          <w:lang w:val="fr-BE"/>
+        </w:rPr>
+        <w:t>donne pour l'instant, j'ai déjà perdu assez de temps (2 semaines que le projet n'avance pas)</w:t>
+      </w:r>
+      <w:r>
+        <w:rPr>
+          <w:lang w:val="fr-BE"/>
+        </w:rPr>
+        <w:t>.</w:t>
+      </w:r>
     </w:p>
     <w:p>
       <w:pPr>
@@ -1744,286 +2595,694 @@
         <w:rPr>
           <w:lang w:val="fr-BE"/>
         </w:rPr>
-        <w:t>Contexte</w:t>
-      </w:r>
-    </w:p>
-    <w:p>
-      <w:pPr>
-        <w:rPr>
-          <w:lang w:val="fr-BE"/>
-        </w:rPr>
-      </w:pPr>
-      <w:r>
-        <w:rPr>
-          <w:lang w:val="fr-BE"/>
-        </w:rPr>
-        <w:t xml:space="preserve">Je dois créer une </w:t>
-      </w:r>
-      <w:proofErr w:type="spellStart"/>
-      <w:r>
-        <w:rPr>
-          <w:lang w:val="fr-BE"/>
-        </w:rPr>
-        <w:t>Realtime</w:t>
-      </w:r>
-      <w:proofErr w:type="spellEnd"/>
-      <w:r>
-        <w:rPr>
-          <w:lang w:val="fr-BE"/>
-        </w:rPr>
-        <w:t xml:space="preserve"> </w:t>
-      </w:r>
-      <w:proofErr w:type="spellStart"/>
-      <w:r>
-        <w:rPr>
-          <w:lang w:val="fr-BE"/>
-        </w:rPr>
-        <w:t>Databa</w:t>
-      </w:r>
-      <w:r>
-        <w:rPr>
-          <w:lang w:val="fr-BE"/>
-        </w:rPr>
-        <w:t>se</w:t>
-      </w:r>
-      <w:proofErr w:type="spellEnd"/>
-      <w:r>
-        <w:rPr>
-          <w:lang w:val="fr-BE"/>
-        </w:rPr>
-        <w:t xml:space="preserve"> pour stocker les </w:t>
-      </w:r>
-      <w:proofErr w:type="spellStart"/>
-      <w:r>
-        <w:rPr>
-          <w:lang w:val="fr-BE"/>
-        </w:rPr>
-        <w:t>inofrmations</w:t>
-      </w:r>
-      <w:proofErr w:type="spellEnd"/>
-      <w:r>
-        <w:rPr>
-          <w:lang w:val="fr-BE"/>
-        </w:rPr>
-        <w:t xml:space="preserve"> de mes utilisateurs. Ceci est mon deuxième essais sur un second projet</w:t>
-      </w:r>
-      <w:r>
-        <w:rPr>
-          <w:lang w:val="fr-BE"/>
-        </w:rPr>
-        <w:t>, ça n'avait pas fonctionné la première fois (voir Challenge 1).</w:t>
-      </w:r>
-    </w:p>
-    <w:p>
-      <w:pPr>
-        <w:pStyle w:val="Heading2"/>
-        <w:rPr>
-          <w:lang w:val="fr-BE"/>
-        </w:rPr>
-      </w:pPr>
-      <w:r>
-        <w:rPr>
-          <w:lang w:val="fr-BE"/>
-        </w:rPr>
-        <w:t xml:space="preserve">Tentative n°1 </w:t>
-      </w:r>
-      <w:r>
-        <w:rPr>
-          <w:lang w:val="fr-BE"/>
-        </w:rPr>
-        <w:t xml:space="preserve">– Suivre une vidéo </w:t>
-      </w:r>
-      <w:proofErr w:type="spellStart"/>
-      <w:r>
-        <w:rPr>
-          <w:lang w:val="fr-BE"/>
-        </w:rPr>
-        <w:t>youtube</w:t>
-      </w:r>
-      <w:proofErr w:type="spellEnd"/>
-      <w:r>
-        <w:rPr>
-          <w:lang w:val="fr-BE"/>
-        </w:rPr>
-        <w:t xml:space="preserve"> </w:t>
-      </w:r>
-    </w:p>
-    <w:p>
-      <w:pPr>
-        <w:rPr>
-          <w:lang w:val="en-US"/>
-        </w:rPr>
-      </w:pPr>
-      <w:r>
-        <w:rPr>
-          <w:lang w:val="en-US"/>
-        </w:rPr>
-        <w:t xml:space="preserve">Recherche : "setup </w:t>
-      </w:r>
-      <w:proofErr w:type="spellStart"/>
-      <w:r>
-        <w:rPr>
-          <w:lang w:val="en-US"/>
-        </w:rPr>
-        <w:t>realtime</w:t>
-      </w:r>
-      <w:proofErr w:type="spellEnd"/>
-      <w:r>
-        <w:rPr>
-          <w:lang w:val="en-US"/>
-        </w:rPr>
-        <w:t xml:space="preserve"> database firebase and</w:t>
-      </w:r>
-      <w:r>
-        <w:rPr>
-          <w:lang w:val="en-US"/>
-        </w:rPr>
-        <w:t>roid studio"</w:t>
-      </w:r>
-    </w:p>
-    <w:p>
-      <w:pPr>
-        <w:rPr>
-          <w:lang w:val="fr-BE"/>
-        </w:rPr>
-      </w:pPr>
-      <w:r>
-        <w:rPr>
-          <w:lang w:val="fr-BE"/>
-        </w:rPr>
-        <w:t xml:space="preserve">Vidéo : </w:t>
-      </w:r>
-      <w:hyperlink r:id="rId17" w:history="1">
+        <w:t xml:space="preserve">Tentative n°2 - </w:t>
+      </w:r>
+    </w:p>
+    <w:p>
+      <w:pPr>
+        <w:rPr>
+          <w:lang w:val="fr-BE"/>
+        </w:rPr>
+      </w:pPr>
+      <w:r>
+        <w:rPr>
+          <w:lang w:val="fr-BE"/>
+        </w:rPr>
+        <w:t xml:space="preserve">Je laisse donc cela sur le coté quelques jours et décide de contacter le support et après m'avoir demandé le login de mon projet </w:t>
+      </w:r>
+      <w:r>
+        <w:rPr>
+          <w:lang w:val="fr-BE"/>
+        </w:rPr>
+        <w:t>F</w:t>
+      </w:r>
+      <w:r>
+        <w:rPr>
+          <w:lang w:val="fr-BE"/>
+        </w:rPr>
+        <w:t>irebase :</w:t>
+      </w:r>
+    </w:p>
+    <w:p>
+      <w:pPr>
+        <w:rPr>
+          <w:lang w:val="fr-BE"/>
+        </w:rPr>
+      </w:pPr>
+      <w:r>
+        <w:rPr>
+          <w:noProof/>
+          <w:lang w:val="fr-BE"/>
+        </w:rPr>
+        <w:drawing>
+          <wp:inline distT="0" distB="0" distL="0" distR="0" wp14:anchorId="4277760B" wp14:editId="740FF125">
+            <wp:extent cx="5731510" cy="2208530"/>
+            <wp:effectExtent l="114300" t="95250" r="116840" b="96520"/>
+            <wp:docPr id="3" name="Picture 3" descr="Graphical user interface, text, application&#10;&#10;Description automatically generated"/>
+            <wp:cNvGraphicFramePr>
+              <a:graphicFrameLocks xmlns:a="http://schemas.openxmlformats.org/drawingml/2006/main" noChangeAspect="1"/>
+            </wp:cNvGraphicFramePr>
+            <a:graphic xmlns:a="http://schemas.openxmlformats.org/drawingml/2006/main">
+              <a:graphicData uri="http://schemas.openxmlformats.org/drawingml/2006/picture">
+                <pic:pic xmlns:pic="http://schemas.openxmlformats.org/drawingml/2006/picture">
+                  <pic:nvPicPr>
+                    <pic:cNvPr id="3" name="Picture 3" descr="Graphical user interface, text, application&#10;&#10;Description automatically generated"/>
+                    <pic:cNvPicPr/>
+                  </pic:nvPicPr>
+                  <pic:blipFill>
+                    <a:blip r:embed="rId17"/>
+                    <a:stretch>
+                      <a:fillRect/>
+                    </a:stretch>
+                  </pic:blipFill>
+                  <pic:spPr>
+                    <a:xfrm>
+                      <a:off x="0" y="0"/>
+                      <a:ext cx="5746002" cy="2214114"/>
+                    </a:xfrm>
+                    <a:prstGeom prst="rect">
+                      <a:avLst/>
+                    </a:prstGeom>
+                    <a:effectLst>
+                      <a:outerShdw blurRad="63500" sx="102000" sy="102000" algn="ctr" rotWithShape="0">
+                        <a:prstClr val="black">
+                          <a:alpha val="40000"/>
+                        </a:prstClr>
+                      </a:outerShdw>
+                    </a:effectLst>
+                  </pic:spPr>
+                </pic:pic>
+              </a:graphicData>
+            </a:graphic>
+          </wp:inline>
+        </w:drawing>
+      </w:r>
+    </w:p>
+    <w:p>
+      <w:pPr>
+        <w:rPr>
+          <w:lang w:val="fr-BE"/>
+        </w:rPr>
+      </w:pPr>
+      <w:r>
+        <w:rPr>
+          <w:lang w:val="fr-BE"/>
+        </w:rPr>
+        <w:t xml:space="preserve">Il m'explique en gros que le fichier "google-services.json" doit probablement être mis à jour après la création d'une realtime database. Je cherche donc </w:t>
+      </w:r>
+      <w:r>
+        <w:rPr>
+          <w:lang w:val="fr-BE"/>
+        </w:rPr>
+        <w:t>sur internent comment télécharger la dernière version du fichier et tombe sur ce li</w:t>
+      </w:r>
+      <w:r>
+        <w:rPr>
+          <w:lang w:val="fr-BE"/>
+        </w:rPr>
+        <w:t xml:space="preserve">en : </w:t>
+      </w:r>
+      <w:hyperlink r:id="rId18" w:history="1">
         <w:r>
           <w:rPr>
             <w:rStyle w:val="Hyperlink"/>
             <w:lang w:val="fr-BE"/>
           </w:rPr>
-          <w:t>https://youtube.com/wa</w:t>
-        </w:r>
-        <w:r>
-          <w:rPr>
-            <w:rStyle w:val="Hyperlink"/>
-            <w:lang w:val="fr-BE"/>
-          </w:rPr>
-          <w:t>t</w:t>
-        </w:r>
-        <w:r>
-          <w:rPr>
-            <w:rStyle w:val="Hyperlink"/>
-            <w:lang w:val="fr-BE"/>
-          </w:rPr>
-          <w:t>ch?v=FAa8Wk_uDIA</w:t>
+          <w:t>https://docs.edna.io/kb/downloading-google-services-json-file-from-firebase/</w:t>
         </w:r>
       </w:hyperlink>
     </w:p>
     <w:p>
       <w:pPr>
-        <w:pStyle w:val="Heading3"/>
-        <w:rPr>
-          <w:lang w:val="fr-BE"/>
-        </w:rPr>
-      </w:pPr>
-      <w:r>
-        <w:rPr>
-          <w:lang w:val="fr-BE"/>
-        </w:rPr>
-        <w:t xml:space="preserve">Etape n°1 – Liaison avec </w:t>
-      </w:r>
-      <w:proofErr w:type="spellStart"/>
-      <w:r>
-        <w:rPr>
-          <w:lang w:val="fr-BE"/>
-        </w:rPr>
-        <w:t>Firebase</w:t>
-      </w:r>
-      <w:proofErr w:type="spellEnd"/>
-    </w:p>
-    <w:p>
-      <w:pPr>
-        <w:pStyle w:val="ListParagraph"/>
-        <w:numPr>
-          <w:ilvl w:val="0"/>
-          <w:numId w:val="3"/>
-        </w:numPr>
-        <w:rPr>
-          <w:lang w:val="fr-BE"/>
-        </w:rPr>
-      </w:pPr>
-      <w:r>
-        <w:rPr>
-          <w:lang w:val="fr-BE"/>
-        </w:rPr>
-        <w:t xml:space="preserve">Dans l'assistant </w:t>
-      </w:r>
-      <w:proofErr w:type="spellStart"/>
-      <w:r>
-        <w:rPr>
-          <w:lang w:val="fr-BE"/>
-        </w:rPr>
-        <w:t>firebase</w:t>
-      </w:r>
-      <w:proofErr w:type="spellEnd"/>
-      <w:r>
-        <w:rPr>
-          <w:lang w:val="fr-BE"/>
+        <w:rPr>
+          <w:lang w:val="fr-BE"/>
+        </w:rPr>
+      </w:pPr>
+      <w:r>
+        <w:rPr>
+          <w:lang w:val="fr-BE"/>
+        </w:rPr>
+        <w:t>Je suis le tuto et réessaye la création d'un utilisateur dans la Realtime Database</w:t>
+      </w:r>
+      <w:r>
+        <w:rPr>
+          <w:lang w:val="fr-BE"/>
+        </w:rPr>
+        <w:t xml:space="preserve"> avec le code suivant :</w:t>
+      </w:r>
+    </w:p>
+    <w:p>
+      <w:pPr>
+        <w:pStyle w:val="NormalWeb"/>
+        <w:pBdr>
+          <w:top w:val="single" w:sz="6" w:space="2" w:color="888888"/>
+          <w:left w:val="single" w:sz="6" w:space="2" w:color="888888"/>
+          <w:bottom w:val="single" w:sz="6" w:space="2" w:color="888888"/>
+          <w:right w:val="single" w:sz="6" w:space="2" w:color="888888"/>
+        </w:pBdr>
+        <w:shd w:val="clear" w:color="auto" w:fill="2B2B2B"/>
+        <w:tabs>
+          <w:tab w:val="left" w:pos="916"/>
+          <w:tab w:val="left" w:pos="1832"/>
+          <w:tab w:val="left" w:pos="2748"/>
+          <w:tab w:val="left" w:pos="3664"/>
+          <w:tab w:val="left" w:pos="4580"/>
+          <w:tab w:val="left" w:pos="5496"/>
+          <w:tab w:val="left" w:pos="6412"/>
+          <w:tab w:val="left" w:pos="7328"/>
+          <w:tab w:val="left" w:pos="8244"/>
+          <w:tab w:val="left" w:pos="9160"/>
+          <w:tab w:val="left" w:pos="10076"/>
+          <w:tab w:val="left" w:pos="10992"/>
+          <w:tab w:val="left" w:pos="11908"/>
+          <w:tab w:val="left" w:pos="12824"/>
+          <w:tab w:val="left" w:pos="13740"/>
+          <w:tab w:val="left" w:pos="14656"/>
+        </w:tabs>
+        <w:spacing w:before="0" w:beforeAutospacing="0" w:after="0" w:afterAutospacing="0"/>
+        <w:divId w:val="1625429710"/>
+        <w:rPr>
+          <w:rFonts w:ascii="Consolas" w:hAnsi="Consolas" w:cs="Courier New"/>
+          <w:color w:val="FFFFFF"/>
+          <w:sz w:val="17"/>
+          <w:szCs w:val="17"/>
+        </w:rPr>
+      </w:pPr>
+      <w:r>
+        <w:rPr>
+          <w:rFonts w:ascii="Consolas" w:hAnsi="Consolas" w:cs="Courier New"/>
+          <w:color w:val="FFFFFF"/>
+          <w:sz w:val="17"/>
+          <w:szCs w:val="17"/>
+        </w:rPr>
+        <w:t xml:space="preserve">1. </w:t>
+      </w:r>
+      <w:r>
+        <w:rPr>
+          <w:rFonts w:ascii="Consolas" w:hAnsi="Consolas" w:cs="Courier New"/>
+          <w:color w:val="DCC6E0"/>
+          <w:sz w:val="17"/>
+          <w:szCs w:val="17"/>
+        </w:rPr>
+        <w:t>private</w:t>
+      </w:r>
+      <w:r>
+        <w:rPr>
+          <w:rFonts w:ascii="Consolas" w:hAnsi="Consolas" w:cs="Courier New"/>
+          <w:color w:val="FFFFFF"/>
+          <w:sz w:val="17"/>
+          <w:szCs w:val="17"/>
         </w:rPr>
         <w:t xml:space="preserve"> </w:t>
       </w:r>
       <w:r>
         <w:rPr>
-          <w:lang w:val="fr-BE"/>
-        </w:rPr>
-        <w:t>d'</w:t>
-      </w:r>
-      <w:r>
-        <w:rPr>
-          <w:lang w:val="fr-BE"/>
-        </w:rPr>
-        <w:t xml:space="preserve">Android studio, connecter l'app à </w:t>
-      </w:r>
-      <w:proofErr w:type="spellStart"/>
-      <w:r>
-        <w:rPr>
-          <w:lang w:val="fr-BE"/>
-        </w:rPr>
-        <w:t>Firebase</w:t>
-      </w:r>
-      <w:proofErr w:type="spellEnd"/>
-    </w:p>
-    <w:p>
-      <w:pPr>
-        <w:pStyle w:val="ListParagraph"/>
-        <w:numPr>
-          <w:ilvl w:val="0"/>
-          <w:numId w:val="3"/>
-        </w:numPr>
-        <w:rPr>
-          <w:lang w:val="fr-BE"/>
-        </w:rPr>
-      </w:pPr>
-      <w:r>
-        <w:rPr>
-          <w:lang w:val="fr-BE"/>
-        </w:rPr>
-        <w:t>Ajouter le SDK (juste accepter les changements)</w:t>
-      </w:r>
-    </w:p>
-    <w:p>
-      <w:pPr>
-        <w:pStyle w:val="ListParagraph"/>
-        <w:numPr>
-          <w:ilvl w:val="0"/>
-          <w:numId w:val="3"/>
-        </w:numPr>
-        <w:rPr>
-          <w:lang w:val="fr-BE"/>
-        </w:rPr>
-      </w:pPr>
+          <w:rFonts w:ascii="Consolas" w:hAnsi="Consolas" w:cs="Courier New"/>
+          <w:color w:val="DCC6E0"/>
+          <w:sz w:val="17"/>
+          <w:szCs w:val="17"/>
+        </w:rPr>
+        <w:t>void</w:t>
+      </w:r>
+      <w:r>
+        <w:rPr>
+          <w:rFonts w:ascii="Consolas" w:hAnsi="Consolas" w:cs="Courier New"/>
+          <w:color w:val="FFFFFF"/>
+          <w:sz w:val="17"/>
+          <w:szCs w:val="17"/>
+        </w:rPr>
+        <w:t xml:space="preserve"> addUserToDb(</w:t>
+      </w:r>
+      <w:r>
+        <w:rPr>
+          <w:rFonts w:ascii="Consolas" w:hAnsi="Consolas" w:cs="Courier New"/>
+          <w:color w:val="00E0E0"/>
+          <w:sz w:val="17"/>
+          <w:szCs w:val="17"/>
+        </w:rPr>
+        <w:t>User</w:t>
+      </w:r>
+      <w:r>
+        <w:rPr>
+          <w:rFonts w:ascii="Consolas" w:hAnsi="Consolas" w:cs="Courier New"/>
+          <w:color w:val="FFFFFF"/>
+          <w:sz w:val="17"/>
+          <w:szCs w:val="17"/>
+        </w:rPr>
+        <w:t xml:space="preserve"> u) {</w:t>
+      </w:r>
+    </w:p>
+    <w:p>
+      <w:pPr>
+        <w:pStyle w:val="NormalWeb"/>
+        <w:pBdr>
+          <w:top w:val="single" w:sz="6" w:space="2" w:color="888888"/>
+          <w:left w:val="single" w:sz="6" w:space="2" w:color="888888"/>
+          <w:bottom w:val="single" w:sz="6" w:space="2" w:color="888888"/>
+          <w:right w:val="single" w:sz="6" w:space="2" w:color="888888"/>
+        </w:pBdr>
+        <w:shd w:val="clear" w:color="auto" w:fill="2B2B2B"/>
+        <w:tabs>
+          <w:tab w:val="left" w:pos="916"/>
+          <w:tab w:val="left" w:pos="1832"/>
+          <w:tab w:val="left" w:pos="2748"/>
+          <w:tab w:val="left" w:pos="3664"/>
+          <w:tab w:val="left" w:pos="4580"/>
+          <w:tab w:val="left" w:pos="5496"/>
+          <w:tab w:val="left" w:pos="6412"/>
+          <w:tab w:val="left" w:pos="7328"/>
+          <w:tab w:val="left" w:pos="8244"/>
+          <w:tab w:val="left" w:pos="9160"/>
+          <w:tab w:val="left" w:pos="10076"/>
+          <w:tab w:val="left" w:pos="10992"/>
+          <w:tab w:val="left" w:pos="11908"/>
+          <w:tab w:val="left" w:pos="12824"/>
+          <w:tab w:val="left" w:pos="13740"/>
+          <w:tab w:val="left" w:pos="14656"/>
+        </w:tabs>
+        <w:spacing w:before="0" w:beforeAutospacing="0" w:after="0" w:afterAutospacing="0"/>
+        <w:divId w:val="1625429710"/>
+        <w:rPr>
+          <w:rFonts w:ascii="Consolas" w:hAnsi="Consolas" w:cs="Courier New"/>
+          <w:color w:val="FFFFFF"/>
+          <w:sz w:val="17"/>
+          <w:szCs w:val="17"/>
+        </w:rPr>
+      </w:pPr>
+      <w:r>
+        <w:rPr>
+          <w:rFonts w:ascii="Consolas" w:hAnsi="Consolas" w:cs="Courier New"/>
+          <w:color w:val="FFFFFF"/>
+          <w:sz w:val="17"/>
+          <w:szCs w:val="17"/>
+        </w:rPr>
+        <w:t xml:space="preserve">2.         </w:t>
+      </w:r>
+      <w:r>
+        <w:rPr>
+          <w:rFonts w:ascii="Consolas" w:hAnsi="Consolas" w:cs="Courier New"/>
+          <w:color w:val="00E0E0"/>
+          <w:sz w:val="17"/>
+          <w:szCs w:val="17"/>
+        </w:rPr>
+        <w:t>DatabaseReference</w:t>
+      </w:r>
+      <w:r>
+        <w:rPr>
+          <w:rFonts w:ascii="Consolas" w:hAnsi="Consolas" w:cs="Courier New"/>
+          <w:color w:val="FFFFFF"/>
+          <w:sz w:val="17"/>
+          <w:szCs w:val="17"/>
+        </w:rPr>
+        <w:t xml:space="preserve"> db = </w:t>
+      </w:r>
+      <w:r>
+        <w:rPr>
+          <w:rFonts w:ascii="Consolas" w:hAnsi="Consolas" w:cs="Courier New"/>
+          <w:color w:val="00E0E0"/>
+          <w:sz w:val="17"/>
+          <w:szCs w:val="17"/>
+        </w:rPr>
+        <w:t>FirebaseDatabase</w:t>
+      </w:r>
+      <w:r>
+        <w:rPr>
+          <w:rFonts w:ascii="Consolas" w:hAnsi="Consolas" w:cs="Courier New"/>
+          <w:color w:val="FFFFFF"/>
+          <w:sz w:val="17"/>
+          <w:szCs w:val="17"/>
+        </w:rPr>
+        <w:t>.getInstance().getReference();</w:t>
+      </w:r>
+    </w:p>
+    <w:p>
+      <w:pPr>
+        <w:pStyle w:val="NormalWeb"/>
+        <w:pBdr>
+          <w:top w:val="single" w:sz="6" w:space="2" w:color="888888"/>
+          <w:left w:val="single" w:sz="6" w:space="2" w:color="888888"/>
+          <w:bottom w:val="single" w:sz="6" w:space="2" w:color="888888"/>
+          <w:right w:val="single" w:sz="6" w:space="2" w:color="888888"/>
+        </w:pBdr>
+        <w:shd w:val="clear" w:color="auto" w:fill="2B2B2B"/>
+        <w:tabs>
+          <w:tab w:val="left" w:pos="916"/>
+          <w:tab w:val="left" w:pos="1832"/>
+          <w:tab w:val="left" w:pos="2748"/>
+          <w:tab w:val="left" w:pos="3664"/>
+          <w:tab w:val="left" w:pos="4580"/>
+          <w:tab w:val="left" w:pos="5496"/>
+          <w:tab w:val="left" w:pos="6412"/>
+          <w:tab w:val="left" w:pos="7328"/>
+          <w:tab w:val="left" w:pos="8244"/>
+          <w:tab w:val="left" w:pos="9160"/>
+          <w:tab w:val="left" w:pos="10076"/>
+          <w:tab w:val="left" w:pos="10992"/>
+          <w:tab w:val="left" w:pos="11908"/>
+          <w:tab w:val="left" w:pos="12824"/>
+          <w:tab w:val="left" w:pos="13740"/>
+          <w:tab w:val="left" w:pos="14656"/>
+        </w:tabs>
+        <w:spacing w:before="0" w:beforeAutospacing="0" w:after="0" w:afterAutospacing="0"/>
+        <w:divId w:val="1625429710"/>
+        <w:rPr>
+          <w:rFonts w:ascii="Consolas" w:hAnsi="Consolas" w:cs="Courier New"/>
+          <w:color w:val="FFFFFF"/>
+          <w:sz w:val="17"/>
+          <w:szCs w:val="17"/>
+        </w:rPr>
+      </w:pPr>
+      <w:r>
+        <w:rPr>
+          <w:rFonts w:ascii="Consolas" w:hAnsi="Consolas" w:cs="Courier New"/>
+          <w:color w:val="FFFFFF"/>
+          <w:sz w:val="17"/>
+          <w:szCs w:val="17"/>
+        </w:rPr>
+        <w:t xml:space="preserve">3.         </w:t>
+      </w:r>
+      <w:r>
+        <w:rPr>
+          <w:rFonts w:ascii="Consolas" w:hAnsi="Consolas" w:cs="Courier New"/>
+          <w:color w:val="00E0E0"/>
+          <w:sz w:val="17"/>
+          <w:szCs w:val="17"/>
+        </w:rPr>
+        <w:t>DatabaseReference</w:t>
+      </w:r>
+      <w:r>
+        <w:rPr>
+          <w:rFonts w:ascii="Consolas" w:hAnsi="Consolas" w:cs="Courier New"/>
+          <w:color w:val="FFFFFF"/>
+          <w:sz w:val="17"/>
+          <w:szCs w:val="17"/>
+        </w:rPr>
+        <w:t xml:space="preserve"> users = db.child(</w:t>
+      </w:r>
+      <w:r>
+        <w:rPr>
+          <w:rFonts w:ascii="Consolas" w:hAnsi="Consolas" w:cs="Courier New"/>
+          <w:color w:val="ABE338"/>
+          <w:sz w:val="17"/>
+          <w:szCs w:val="17"/>
+        </w:rPr>
+        <w:t>"users"</w:t>
+      </w:r>
+      <w:r>
+        <w:rPr>
+          <w:rFonts w:ascii="Consolas" w:hAnsi="Consolas" w:cs="Courier New"/>
+          <w:color w:val="FFFFFF"/>
+          <w:sz w:val="17"/>
+          <w:szCs w:val="17"/>
+        </w:rPr>
+        <w:t>);</w:t>
+      </w:r>
+    </w:p>
+    <w:p>
+      <w:pPr>
+        <w:pStyle w:val="NormalWeb"/>
+        <w:pBdr>
+          <w:top w:val="single" w:sz="6" w:space="2" w:color="888888"/>
+          <w:left w:val="single" w:sz="6" w:space="2" w:color="888888"/>
+          <w:bottom w:val="single" w:sz="6" w:space="2" w:color="888888"/>
+          <w:right w:val="single" w:sz="6" w:space="2" w:color="888888"/>
+        </w:pBdr>
+        <w:shd w:val="clear" w:color="auto" w:fill="2B2B2B"/>
+        <w:tabs>
+          <w:tab w:val="left" w:pos="916"/>
+          <w:tab w:val="left" w:pos="1832"/>
+          <w:tab w:val="left" w:pos="2748"/>
+          <w:tab w:val="left" w:pos="3664"/>
+          <w:tab w:val="left" w:pos="4580"/>
+          <w:tab w:val="left" w:pos="5496"/>
+          <w:tab w:val="left" w:pos="6412"/>
+          <w:tab w:val="left" w:pos="7328"/>
+          <w:tab w:val="left" w:pos="8244"/>
+          <w:tab w:val="left" w:pos="9160"/>
+          <w:tab w:val="left" w:pos="10076"/>
+          <w:tab w:val="left" w:pos="10992"/>
+          <w:tab w:val="left" w:pos="11908"/>
+          <w:tab w:val="left" w:pos="12824"/>
+          <w:tab w:val="left" w:pos="13740"/>
+          <w:tab w:val="left" w:pos="14656"/>
+        </w:tabs>
+        <w:spacing w:before="0" w:beforeAutospacing="0" w:after="0" w:afterAutospacing="0"/>
+        <w:divId w:val="1625429710"/>
+        <w:rPr>
+          <w:rFonts w:ascii="Consolas" w:hAnsi="Consolas" w:cs="Courier New"/>
+          <w:color w:val="FFFFFF"/>
+          <w:sz w:val="17"/>
+          <w:szCs w:val="17"/>
+        </w:rPr>
+      </w:pPr>
+      <w:r>
+        <w:rPr>
+          <w:rFonts w:ascii="Consolas" w:hAnsi="Consolas" w:cs="Courier New"/>
+          <w:color w:val="FFFFFF"/>
+          <w:sz w:val="17"/>
+          <w:szCs w:val="17"/>
+        </w:rPr>
+        <w:t xml:space="preserve">4.         </w:t>
+      </w:r>
+      <w:r>
+        <w:rPr>
+          <w:rFonts w:ascii="Consolas" w:hAnsi="Consolas" w:cs="Courier New"/>
+          <w:color w:val="00E0E0"/>
+          <w:sz w:val="17"/>
+          <w:szCs w:val="17"/>
+        </w:rPr>
+        <w:t>String</w:t>
+      </w:r>
+      <w:r>
+        <w:rPr>
+          <w:rFonts w:ascii="Consolas" w:hAnsi="Consolas" w:cs="Courier New"/>
+          <w:color w:val="FFFFFF"/>
+          <w:sz w:val="17"/>
+          <w:szCs w:val="17"/>
+        </w:rPr>
+        <w:t xml:space="preserve"> userId = users.push().getKey();</w:t>
+      </w:r>
+    </w:p>
+    <w:p>
+      <w:pPr>
+        <w:pStyle w:val="NormalWeb"/>
+        <w:pBdr>
+          <w:top w:val="single" w:sz="6" w:space="2" w:color="888888"/>
+          <w:left w:val="single" w:sz="6" w:space="2" w:color="888888"/>
+          <w:bottom w:val="single" w:sz="6" w:space="2" w:color="888888"/>
+          <w:right w:val="single" w:sz="6" w:space="2" w:color="888888"/>
+        </w:pBdr>
+        <w:shd w:val="clear" w:color="auto" w:fill="2B2B2B"/>
+        <w:tabs>
+          <w:tab w:val="left" w:pos="916"/>
+          <w:tab w:val="left" w:pos="1832"/>
+          <w:tab w:val="left" w:pos="2748"/>
+          <w:tab w:val="left" w:pos="3664"/>
+          <w:tab w:val="left" w:pos="4580"/>
+          <w:tab w:val="left" w:pos="5496"/>
+          <w:tab w:val="left" w:pos="6412"/>
+          <w:tab w:val="left" w:pos="7328"/>
+          <w:tab w:val="left" w:pos="8244"/>
+          <w:tab w:val="left" w:pos="9160"/>
+          <w:tab w:val="left" w:pos="10076"/>
+          <w:tab w:val="left" w:pos="10992"/>
+          <w:tab w:val="left" w:pos="11908"/>
+          <w:tab w:val="left" w:pos="12824"/>
+          <w:tab w:val="left" w:pos="13740"/>
+          <w:tab w:val="left" w:pos="14656"/>
+        </w:tabs>
+        <w:spacing w:before="0" w:beforeAutospacing="0" w:after="0" w:afterAutospacing="0"/>
+        <w:divId w:val="1625429710"/>
+        <w:rPr>
+          <w:rFonts w:ascii="Consolas" w:hAnsi="Consolas" w:cs="Courier New"/>
+          <w:color w:val="FFFFFF"/>
+          <w:sz w:val="17"/>
+          <w:szCs w:val="17"/>
+        </w:rPr>
+      </w:pPr>
+      <w:r>
+        <w:rPr>
+          <w:rFonts w:ascii="Consolas" w:hAnsi="Consolas" w:cs="Courier New"/>
+          <w:color w:val="FFFFFF"/>
+          <w:sz w:val="17"/>
+          <w:szCs w:val="17"/>
+        </w:rPr>
+        <w:t>5.         users.child(userId).setValue(u);</w:t>
+      </w:r>
+    </w:p>
+    <w:p>
+      <w:pPr>
+        <w:pStyle w:val="NormalWeb"/>
+        <w:pBdr>
+          <w:top w:val="single" w:sz="6" w:space="2" w:color="888888"/>
+          <w:left w:val="single" w:sz="6" w:space="2" w:color="888888"/>
+          <w:bottom w:val="single" w:sz="6" w:space="2" w:color="888888"/>
+          <w:right w:val="single" w:sz="6" w:space="2" w:color="888888"/>
+        </w:pBdr>
+        <w:shd w:val="clear" w:color="auto" w:fill="2B2B2B"/>
+        <w:tabs>
+          <w:tab w:val="left" w:pos="916"/>
+          <w:tab w:val="left" w:pos="1832"/>
+          <w:tab w:val="left" w:pos="2748"/>
+          <w:tab w:val="left" w:pos="3664"/>
+          <w:tab w:val="left" w:pos="4580"/>
+          <w:tab w:val="left" w:pos="5496"/>
+          <w:tab w:val="left" w:pos="6412"/>
+          <w:tab w:val="left" w:pos="7328"/>
+          <w:tab w:val="left" w:pos="8244"/>
+          <w:tab w:val="left" w:pos="9160"/>
+          <w:tab w:val="left" w:pos="10076"/>
+          <w:tab w:val="left" w:pos="10992"/>
+          <w:tab w:val="left" w:pos="11908"/>
+          <w:tab w:val="left" w:pos="12824"/>
+          <w:tab w:val="left" w:pos="13740"/>
+          <w:tab w:val="left" w:pos="14656"/>
+        </w:tabs>
+        <w:spacing w:before="0" w:beforeAutospacing="0" w:after="0" w:afterAutospacing="0"/>
+        <w:divId w:val="1625429710"/>
+        <w:rPr>
+          <w:rFonts w:ascii="Consolas" w:hAnsi="Consolas" w:cs="Courier New"/>
+          <w:color w:val="FFFFFF"/>
+          <w:sz w:val="17"/>
+          <w:szCs w:val="17"/>
+          <w:lang w:val="fr-BE"/>
+        </w:rPr>
+      </w:pPr>
+      <w:r>
+        <w:rPr>
+          <w:rFonts w:ascii="Consolas" w:hAnsi="Consolas" w:cs="Courier New"/>
+          <w:color w:val="FFFFFF"/>
+          <w:sz w:val="17"/>
+          <w:szCs w:val="17"/>
+        </w:rPr>
+        <w:t>6.     }</w:t>
+      </w:r>
+      <w:r>
+        <w:rPr>
+          <w:rFonts w:ascii="Consolas" w:hAnsi="Consolas" w:cs="Courier New"/>
+          <w:color w:val="FFFFFF"/>
+          <w:sz w:val="17"/>
+          <w:szCs w:val="17"/>
+          <w:lang w:val="fr-BE"/>
+        </w:rPr>
+        <w:t xml:space="preserve"> </w:t>
+      </w:r>
+    </w:p>
+    <w:p>
+      <w:pPr>
+        <w:pStyle w:val="NoSpacing"/>
+        <w:rPr>
+          <w:lang w:val="fr-BE"/>
+        </w:rPr>
+      </w:pPr>
+    </w:p>
+    <w:p>
+      <w:pPr>
+        <w:pStyle w:val="NoSpacing"/>
+        <w:rPr>
+          <w:lang w:val="fr-BE"/>
+        </w:rPr>
+      </w:pPr>
+      <w:r>
+        <w:rPr>
+          <w:noProof/>
+          <w:lang w:val="fr-BE"/>
+        </w:rPr>
+        <w:drawing>
+          <wp:inline distT="0" distB="0" distL="0" distR="0" wp14:anchorId="396A732A" wp14:editId="1DA80BF6">
+            <wp:extent cx="5731510" cy="2000250"/>
+            <wp:effectExtent l="114300" t="95250" r="116840" b="95250"/>
+            <wp:docPr id="8" name="Picture 8" descr="Graphical user interface, text, application, email&#10;&#10;Description automatically generated"/>
+            <wp:cNvGraphicFramePr>
+              <a:graphicFrameLocks xmlns:a="http://schemas.openxmlformats.org/drawingml/2006/main" noChangeAspect="1"/>
+            </wp:cNvGraphicFramePr>
+            <a:graphic xmlns:a="http://schemas.openxmlformats.org/drawingml/2006/main">
+              <a:graphicData uri="http://schemas.openxmlformats.org/drawingml/2006/picture">
+                <pic:pic xmlns:pic="http://schemas.openxmlformats.org/drawingml/2006/picture">
+                  <pic:nvPicPr>
+                    <pic:cNvPr id="8" name="Picture 8" descr="Graphical user interface, text, application, email&#10;&#10;Description automatically generated"/>
+                    <pic:cNvPicPr/>
+                  </pic:nvPicPr>
+                  <pic:blipFill>
+                    <a:blip r:embed="rId19"/>
+                    <a:stretch>
+                      <a:fillRect/>
+                    </a:stretch>
+                  </pic:blipFill>
+                  <pic:spPr>
+                    <a:xfrm>
+                      <a:off x="0" y="0"/>
+                      <a:ext cx="5731510" cy="2000250"/>
+                    </a:xfrm>
+                    <a:prstGeom prst="rect">
+                      <a:avLst/>
+                    </a:prstGeom>
+                    <a:effectLst>
+                      <a:outerShdw blurRad="63500" sx="102000" sy="102000" algn="ctr" rotWithShape="0">
+                        <a:prstClr val="black">
+                          <a:alpha val="40000"/>
+                        </a:prstClr>
+                      </a:outerShdw>
+                    </a:effectLst>
+                  </pic:spPr>
+                </pic:pic>
+              </a:graphicData>
+            </a:graphic>
+          </wp:inline>
+        </w:drawing>
+      </w:r>
+    </w:p>
+    <w:p>
+      <w:pPr>
+        <w:pStyle w:val="NoSpacing"/>
+        <w:rPr>
+          <w:lang w:val="fr-BE"/>
+        </w:rPr>
+      </w:pPr>
+    </w:p>
+    <w:p>
+      <w:pPr>
+        <w:pStyle w:val="NoSpacing"/>
+        <w:rPr>
+          <w:lang w:val="fr-BE"/>
+        </w:rPr>
+      </w:pPr>
+      <w:r>
+        <w:rPr>
+          <w:lang w:val="fr-BE"/>
+        </w:rPr>
+        <w:t>Et ENFIN, l'utilisateur créé est ajouté à la base de données.</w:t>
+      </w:r>
+    </w:p>
+    <w:p>
+      <w:pPr>
+        <w:pStyle w:val="NoSpacing"/>
+        <w:rPr>
+          <w:lang w:val="fr-BE"/>
+        </w:rPr>
+      </w:pPr>
+      <w:r>
+        <w:rPr>
+          <w:lang w:val="fr-BE"/>
+        </w:rPr>
+        <w:t>PS : Je veux que les utilis</w:t>
+      </w:r>
+      <w:r>
+        <w:rPr>
+          <w:lang w:val="fr-BE"/>
+        </w:rPr>
+        <w:t>ateurs soient stockés dans la Realtime Database avec le même identifiant (key) qu'ils ont pour l'authentification</w:t>
+      </w:r>
+      <w:r>
+        <w:rPr>
+          <w:lang w:val="fr-BE"/>
+        </w:rPr>
+        <w:t>.</w:t>
+      </w:r>
     </w:p>
     <w:sectPr>
-      <w:headerReference w:type="default" r:id="rId18"/>
-      <w:footerReference w:type="default" r:id="rId19"/>
+      <w:headerReference w:type="default" r:id="rId20"/>
+      <w:footerReference w:type="default" r:id="rId21"/>
       <w:pgSz w:w="11906" w:h="16838"/>
       <w:pgMar w:top="1440" w:right="1440" w:bottom="1440" w:left="1440" w:header="708" w:footer="708" w:gutter="0"/>
       <w:cols w:space="708"/>
@@ -3781,9 +5040,11 @@
   <w:rsids>
     <w:rsidRoot w:val="00596716"/>
     <w:rsid w:val="00596716"/>
+    <w:rsid w:val="005D470F"/>
     <w:rsid w:val="00930231"/>
     <w:rsid w:val="009A0B19"/>
     <w:rsid w:val="00F46669"/>
+    <w:rsid w:val="00F8320C"/>
   </w:rsids>
   <m:mathPr>
     <m:mathFont m:val="Cambria Math"/>

</xml_diff>

<commit_message>
samples.RequestsAPI OK -> Starting generic listing activity
</commit_message>
<xml_diff>
--- a/documentation/challenge-journal.docx
+++ b/documentation/challenge-journal.docx
@@ -9,17 +9,33 @@
           <w:lang w:val="fr-BE"/>
         </w:rPr>
       </w:pPr>
-      <w:r>
-        <w:rPr>
-          <w:lang w:val="fr-BE"/>
-        </w:rPr>
-        <w:t xml:space="preserve">HELBet – </w:t>
-      </w:r>
-      <w:r>
-        <w:rPr>
-          <w:lang w:val="fr-BE"/>
-        </w:rPr>
-        <w:t xml:space="preserve">Technical </w:t>
+      <w:proofErr w:type="spellStart"/>
+      <w:r>
+        <w:rPr>
+          <w:lang w:val="fr-BE"/>
+        </w:rPr>
+        <w:t>HELBet</w:t>
+      </w:r>
+      <w:proofErr w:type="spellEnd"/>
+      <w:r>
+        <w:rPr>
+          <w:lang w:val="fr-BE"/>
+        </w:rPr>
+        <w:t xml:space="preserve"> – </w:t>
+      </w:r>
+      <w:proofErr w:type="spellStart"/>
+      <w:r>
+        <w:rPr>
+          <w:lang w:val="fr-BE"/>
+        </w:rPr>
+        <w:t>Technical</w:t>
+      </w:r>
+      <w:proofErr w:type="spellEnd"/>
+      <w:r>
+        <w:rPr>
+          <w:lang w:val="fr-BE"/>
+        </w:rPr>
+        <w:t xml:space="preserve"> </w:t>
       </w:r>
       <w:r>
         <w:rPr>
@@ -51,8 +67,16 @@
         <w:rPr>
           <w:lang w:val="fr-BE"/>
         </w:rPr>
-        <w:t>Authentification via Firebase</w:t>
-      </w:r>
+        <w:t xml:space="preserve">Authentification via </w:t>
+      </w:r>
+      <w:proofErr w:type="spellStart"/>
+      <w:r>
+        <w:rPr>
+          <w:lang w:val="fr-BE"/>
+        </w:rPr>
+        <w:t>Firebase</w:t>
+      </w:r>
+      <w:proofErr w:type="spellEnd"/>
     </w:p>
     <w:p>
       <w:pPr>
@@ -86,13 +110,65 @@
           <w:bCs/>
           <w:lang w:val="fr-BE"/>
         </w:rPr>
-        <w:t xml:space="preserve"> Firebase</w:t>
-      </w:r>
-      <w:r>
-        <w:rPr>
-          <w:lang w:val="fr-BE"/>
-        </w:rPr>
-        <w:t xml:space="preserve">, je suis le tuto de mon professeur, monsieur Riggio. Cependant, ça ne fonctionne pas comme prévu pour moi et malgré le fait qu'aucune erreur ne s'affiche explicitement dans la console, mon application ne rajoute pas les nouveaux utilisateurs à la Realtime Database et une log m'informe : </w:t>
+        <w:t xml:space="preserve"> </w:t>
+      </w:r>
+      <w:proofErr w:type="spellStart"/>
+      <w:r>
+        <w:rPr>
+          <w:b/>
+          <w:bCs/>
+          <w:lang w:val="fr-BE"/>
+        </w:rPr>
+        <w:t>Firebase</w:t>
+      </w:r>
+      <w:proofErr w:type="spellEnd"/>
+      <w:r>
+        <w:rPr>
+          <w:lang w:val="fr-BE"/>
+        </w:rPr>
+        <w:t xml:space="preserve">, je suis le tuto de mon professeur, monsieur </w:t>
+      </w:r>
+      <w:proofErr w:type="spellStart"/>
+      <w:r>
+        <w:rPr>
+          <w:lang w:val="fr-BE"/>
+        </w:rPr>
+        <w:t>Riggio</w:t>
+      </w:r>
+      <w:proofErr w:type="spellEnd"/>
+      <w:r>
+        <w:rPr>
+          <w:lang w:val="fr-BE"/>
+        </w:rPr>
+        <w:t xml:space="preserve">. Cependant, ça ne fonctionne pas comme prévu pour moi et malgré le fait qu'aucune erreur ne s'affiche explicitement dans la console, mon application ne rajoute pas les nouveaux utilisateurs à la </w:t>
+      </w:r>
+      <w:proofErr w:type="spellStart"/>
+      <w:r>
+        <w:rPr>
+          <w:lang w:val="fr-BE"/>
+        </w:rPr>
+        <w:t>Realtime</w:t>
+      </w:r>
+      <w:proofErr w:type="spellEnd"/>
+      <w:r>
+        <w:rPr>
+          <w:lang w:val="fr-BE"/>
+        </w:rPr>
+        <w:t xml:space="preserve"> </w:t>
+      </w:r>
+      <w:proofErr w:type="spellStart"/>
+      <w:r>
+        <w:rPr>
+          <w:lang w:val="fr-BE"/>
+        </w:rPr>
+        <w:t>Database</w:t>
+      </w:r>
+      <w:proofErr w:type="spellEnd"/>
+      <w:r>
+        <w:rPr>
+          <w:lang w:val="fr-BE"/>
+        </w:rPr>
+        <w:t xml:space="preserve"> et une log m'informe : </w:t>
       </w:r>
     </w:p>
     <w:p>
@@ -285,7 +361,21 @@
         <w:rPr>
           <w:lang w:val="fr-BE"/>
         </w:rPr>
-        <w:t>Après plusieures heures de navigation,</w:t>
+        <w:t xml:space="preserve">Après </w:t>
+      </w:r>
+      <w:proofErr w:type="spellStart"/>
+      <w:r>
+        <w:rPr>
+          <w:lang w:val="fr-BE"/>
+        </w:rPr>
+        <w:t>plusieures</w:t>
+      </w:r>
+      <w:proofErr w:type="spellEnd"/>
+      <w:r>
+        <w:rPr>
+          <w:lang w:val="fr-BE"/>
+        </w:rPr>
+        <w:t xml:space="preserve"> heures de navigation,</w:t>
       </w:r>
       <w:r>
         <w:rPr>
@@ -297,7 +387,21 @@
         <w:rPr>
           <w:lang w:val="fr-BE"/>
         </w:rPr>
-        <w:t>e discussion Github assez récente car commencée en janvier 2023 qui est marquée "fermée – sans solution"</w:t>
+        <w:t xml:space="preserve">e discussion </w:t>
+      </w:r>
+      <w:proofErr w:type="spellStart"/>
+      <w:r>
+        <w:rPr>
+          <w:lang w:val="fr-BE"/>
+        </w:rPr>
+        <w:t>Github</w:t>
+      </w:r>
+      <w:proofErr w:type="spellEnd"/>
+      <w:r>
+        <w:rPr>
+          <w:lang w:val="fr-BE"/>
+        </w:rPr>
+        <w:t xml:space="preserve"> assez récente car commencée en janvier 2023 qui est marquée "fermée – sans solution"</w:t>
       </w:r>
     </w:p>
     <w:p>
@@ -453,7 +557,14 @@
         <w:rPr>
           <w:lang w:val="fr-BE"/>
         </w:rPr>
-        <w:t>du projet F</w:t>
+        <w:t xml:space="preserve">du projet </w:t>
+      </w:r>
+      <w:proofErr w:type="spellStart"/>
+      <w:r>
+        <w:rPr>
+          <w:lang w:val="fr-BE"/>
+        </w:rPr>
+        <w:t>F</w:t>
       </w:r>
       <w:r>
         <w:rPr>
@@ -461,6 +572,7 @@
         </w:rPr>
         <w:t>irebase</w:t>
       </w:r>
+      <w:proofErr w:type="spellEnd"/>
     </w:p>
     <w:p>
       <w:pPr>
@@ -477,7 +589,21 @@
         <w:rPr>
           <w:lang w:val="fr-BE"/>
         </w:rPr>
-        <w:t xml:space="preserve">Aller sur le panneau de contrôle Firebase : </w:t>
+        <w:t xml:space="preserve">Aller sur le panneau de contrôle </w:t>
+      </w:r>
+      <w:proofErr w:type="spellStart"/>
+      <w:r>
+        <w:rPr>
+          <w:lang w:val="fr-BE"/>
+        </w:rPr>
+        <w:t>Firebase</w:t>
+      </w:r>
+      <w:proofErr w:type="spellEnd"/>
+      <w:r>
+        <w:rPr>
+          <w:lang w:val="fr-BE"/>
+        </w:rPr>
+        <w:t xml:space="preserve"> : </w:t>
       </w:r>
       <w:hyperlink r:id="rId10" w:history="1">
         <w:r>
@@ -550,13 +676,41 @@
           <w:lang w:val="fr-BE"/>
         </w:rPr>
       </w:pPr>
+      <w:proofErr w:type="spellStart"/>
       <w:r>
         <w:rPr>
           <w:i/>
           <w:iCs/>
           <w:lang w:val="fr-BE"/>
         </w:rPr>
-        <w:t>Sign-in method &gt; Adresse e-mail / Mot de pa</w:t>
+        <w:t>Sign</w:t>
+      </w:r>
+      <w:proofErr w:type="spellEnd"/>
+      <w:r>
+        <w:rPr>
+          <w:i/>
+          <w:iCs/>
+          <w:lang w:val="fr-BE"/>
+        </w:rPr>
+        <w:t xml:space="preserve">-in </w:t>
+      </w:r>
+      <w:proofErr w:type="spellStart"/>
+      <w:r>
+        <w:rPr>
+          <w:i/>
+          <w:iCs/>
+          <w:lang w:val="fr-BE"/>
+        </w:rPr>
+        <w:t>method</w:t>
+      </w:r>
+      <w:proofErr w:type="spellEnd"/>
+      <w:r>
+        <w:rPr>
+          <w:i/>
+          <w:iCs/>
+          <w:lang w:val="fr-BE"/>
+        </w:rPr>
+        <w:t xml:space="preserve"> &gt; Adresse e-mail / Mot de pa</w:t>
       </w:r>
       <w:r>
         <w:rPr>
@@ -596,41 +750,115 @@
           <w:iCs/>
           <w:lang w:val="fr-BE"/>
         </w:rPr>
-        <w:t>Tools &gt; Firebase</w:t>
-      </w:r>
+        <w:t xml:space="preserve">Tools &gt; </w:t>
+      </w:r>
+      <w:proofErr w:type="spellStart"/>
       <w:r>
         <w:rPr>
           <w:i/>
           <w:iCs/>
           <w:lang w:val="fr-BE"/>
         </w:rPr>
-        <w:t xml:space="preserve"> </w:t>
-      </w:r>
-      <w:r>
-        <w:rPr>
-          <w:lang w:val="fr-BE"/>
-        </w:rPr>
-        <w:t xml:space="preserve">et </w:t>
-      </w:r>
-      <w:r>
-        <w:rPr>
-          <w:lang w:val="fr-BE"/>
-        </w:rPr>
-        <w:t>dans le</w:t>
-      </w:r>
-      <w:r>
-        <w:rPr>
-          <w:lang w:val="fr-BE"/>
-        </w:rPr>
-        <w:t xml:space="preserve"> menu contextuel, </w:t>
-      </w:r>
+        <w:t>Firebase</w:t>
+      </w:r>
+      <w:proofErr w:type="spellEnd"/>
       <w:r>
         <w:rPr>
           <w:i/>
           <w:iCs/>
           <w:lang w:val="fr-BE"/>
         </w:rPr>
-        <w:t>Authentication &gt; Authenticate using a custom authentication system</w:t>
+        <w:t xml:space="preserve"> </w:t>
+      </w:r>
+      <w:r>
+        <w:rPr>
+          <w:lang w:val="fr-BE"/>
+        </w:rPr>
+        <w:t xml:space="preserve">et </w:t>
+      </w:r>
+      <w:r>
+        <w:rPr>
+          <w:lang w:val="fr-BE"/>
+        </w:rPr>
+        <w:t>dans le</w:t>
+      </w:r>
+      <w:r>
+        <w:rPr>
+          <w:lang w:val="fr-BE"/>
+        </w:rPr>
+        <w:t xml:space="preserve"> menu contextuel, </w:t>
+      </w:r>
+      <w:proofErr w:type="spellStart"/>
+      <w:r>
+        <w:rPr>
+          <w:i/>
+          <w:iCs/>
+          <w:lang w:val="fr-BE"/>
+        </w:rPr>
+        <w:t>Authentication</w:t>
+      </w:r>
+      <w:proofErr w:type="spellEnd"/>
+      <w:r>
+        <w:rPr>
+          <w:i/>
+          <w:iCs/>
+          <w:lang w:val="fr-BE"/>
+        </w:rPr>
+        <w:t xml:space="preserve"> &gt; </w:t>
+      </w:r>
+      <w:proofErr w:type="spellStart"/>
+      <w:r>
+        <w:rPr>
+          <w:i/>
+          <w:iCs/>
+          <w:lang w:val="fr-BE"/>
+        </w:rPr>
+        <w:t>Authenticate</w:t>
+      </w:r>
+      <w:proofErr w:type="spellEnd"/>
+      <w:r>
+        <w:rPr>
+          <w:i/>
+          <w:iCs/>
+          <w:lang w:val="fr-BE"/>
+        </w:rPr>
+        <w:t xml:space="preserve"> </w:t>
+      </w:r>
+      <w:proofErr w:type="spellStart"/>
+      <w:r>
+        <w:rPr>
+          <w:i/>
+          <w:iCs/>
+          <w:lang w:val="fr-BE"/>
+        </w:rPr>
+        <w:t>using</w:t>
+      </w:r>
+      <w:proofErr w:type="spellEnd"/>
+      <w:r>
+        <w:rPr>
+          <w:i/>
+          <w:iCs/>
+          <w:lang w:val="fr-BE"/>
+        </w:rPr>
+        <w:t xml:space="preserve"> a custom </w:t>
+      </w:r>
+      <w:proofErr w:type="spellStart"/>
+      <w:r>
+        <w:rPr>
+          <w:i/>
+          <w:iCs/>
+          <w:lang w:val="fr-BE"/>
+        </w:rPr>
+        <w:t>authentication</w:t>
+      </w:r>
+      <w:proofErr w:type="spellEnd"/>
+      <w:r>
+        <w:rPr>
+          <w:i/>
+          <w:iCs/>
+          <w:lang w:val="fr-BE"/>
+        </w:rPr>
+        <w:t xml:space="preserve"> system</w:t>
       </w:r>
     </w:p>
     <w:p>
@@ -666,7 +894,21 @@
         <w:rPr>
           <w:lang w:val="fr-BE"/>
         </w:rPr>
-        <w:t>Lier le projet Firebase au projet Android Studio (cliquer simplement sur le bouton)</w:t>
+        <w:t xml:space="preserve">Lier le projet </w:t>
+      </w:r>
+      <w:proofErr w:type="spellStart"/>
+      <w:r>
+        <w:rPr>
+          <w:lang w:val="fr-BE"/>
+        </w:rPr>
+        <w:t>Firebase</w:t>
+      </w:r>
+      <w:proofErr w:type="spellEnd"/>
+      <w:r>
+        <w:rPr>
+          <w:lang w:val="fr-BE"/>
+        </w:rPr>
+        <w:t xml:space="preserve"> au projet Android Studio (cliquer simplement sur le bouton)</w:t>
       </w:r>
     </w:p>
     <w:p>
@@ -698,8 +940,30 @@
         <w:rPr>
           <w:lang w:val="fr-BE"/>
         </w:rPr>
-        <w:t>Etape 2 – Compléter le code pour intéragir avec la db</w:t>
-      </w:r>
+        <w:t xml:space="preserve">Etape 2 – Compléter le code pour </w:t>
+      </w:r>
+      <w:proofErr w:type="spellStart"/>
+      <w:r>
+        <w:rPr>
+          <w:lang w:val="fr-BE"/>
+        </w:rPr>
+        <w:t>intéragir</w:t>
+      </w:r>
+      <w:proofErr w:type="spellEnd"/>
+      <w:r>
+        <w:rPr>
+          <w:lang w:val="fr-BE"/>
+        </w:rPr>
+        <w:t xml:space="preserve"> avec la </w:t>
+      </w:r>
+      <w:proofErr w:type="spellStart"/>
+      <w:r>
+        <w:rPr>
+          <w:lang w:val="fr-BE"/>
+        </w:rPr>
+        <w:t>db</w:t>
+      </w:r>
+      <w:proofErr w:type="spellEnd"/>
     </w:p>
     <w:p>
       <w:pPr>
@@ -723,7 +987,21 @@
         <w:rPr>
           <w:lang w:val="fr-BE"/>
         </w:rPr>
-        <w:t xml:space="preserve"> activité "Login" et une activité "Register"</w:t>
+        <w:t xml:space="preserve"> activité "Login" et une activité "</w:t>
+      </w:r>
+      <w:proofErr w:type="spellStart"/>
+      <w:r>
+        <w:rPr>
+          <w:lang w:val="fr-BE"/>
+        </w:rPr>
+        <w:t>Register</w:t>
+      </w:r>
+      <w:proofErr w:type="spellEnd"/>
+      <w:r>
+        <w:rPr>
+          <w:lang w:val="fr-BE"/>
+        </w:rPr>
+        <w:t>"</w:t>
       </w:r>
     </w:p>
     <w:p>
@@ -759,7 +1037,63 @@
         <w:rPr>
           <w:lang w:val="fr-BE"/>
         </w:rPr>
-        <w:t>Un champ pour l'email et un pour le mot de passe chacun ayant son propre ID (registerEmail, loginEmail, registerPswd, loginPswd)</w:t>
+        <w:t>Un champ pour l'email et un pour le mot de passe chacun ayant son propre ID (</w:t>
+      </w:r>
+      <w:proofErr w:type="spellStart"/>
+      <w:r>
+        <w:rPr>
+          <w:lang w:val="fr-BE"/>
+        </w:rPr>
+        <w:t>registerEmail</w:t>
+      </w:r>
+      <w:proofErr w:type="spellEnd"/>
+      <w:r>
+        <w:rPr>
+          <w:lang w:val="fr-BE"/>
+        </w:rPr>
+        <w:t xml:space="preserve">, </w:t>
+      </w:r>
+      <w:proofErr w:type="spellStart"/>
+      <w:r>
+        <w:rPr>
+          <w:lang w:val="fr-BE"/>
+        </w:rPr>
+        <w:t>loginEmail</w:t>
+      </w:r>
+      <w:proofErr w:type="spellEnd"/>
+      <w:r>
+        <w:rPr>
+          <w:lang w:val="fr-BE"/>
+        </w:rPr>
+        <w:t xml:space="preserve">, </w:t>
+      </w:r>
+      <w:proofErr w:type="spellStart"/>
+      <w:r>
+        <w:rPr>
+          <w:lang w:val="fr-BE"/>
+        </w:rPr>
+        <w:t>registerPswd</w:t>
+      </w:r>
+      <w:proofErr w:type="spellEnd"/>
+      <w:r>
+        <w:rPr>
+          <w:lang w:val="fr-BE"/>
+        </w:rPr>
+        <w:t xml:space="preserve">, </w:t>
+      </w:r>
+      <w:proofErr w:type="spellStart"/>
+      <w:r>
+        <w:rPr>
+          <w:lang w:val="fr-BE"/>
+        </w:rPr>
+        <w:t>loginPswd</w:t>
+      </w:r>
+      <w:proofErr w:type="spellEnd"/>
+      <w:r>
+        <w:rPr>
+          <w:lang w:val="fr-BE"/>
+        </w:rPr>
+        <w:t>)</w:t>
       </w:r>
     </w:p>
     <w:p>
@@ -777,8 +1111,30 @@
         <w:rPr>
           <w:lang w:val="fr-BE"/>
         </w:rPr>
-        <w:t>Un bouton login avec son ID pour l'activité Login et un bouton register avec un son ID pour l'activité Register</w:t>
-      </w:r>
+        <w:t xml:space="preserve">Un bouton login avec son ID pour l'activité Login et un bouton </w:t>
+      </w:r>
+      <w:proofErr w:type="spellStart"/>
+      <w:r>
+        <w:rPr>
+          <w:lang w:val="fr-BE"/>
+        </w:rPr>
+        <w:t>register</w:t>
+      </w:r>
+      <w:proofErr w:type="spellEnd"/>
+      <w:r>
+        <w:rPr>
+          <w:lang w:val="fr-BE"/>
+        </w:rPr>
+        <w:t xml:space="preserve"> avec un son ID pour l'activité </w:t>
+      </w:r>
+      <w:proofErr w:type="spellStart"/>
+      <w:r>
+        <w:rPr>
+          <w:lang w:val="fr-BE"/>
+        </w:rPr>
+        <w:t>Register</w:t>
+      </w:r>
+      <w:proofErr w:type="spellEnd"/>
     </w:p>
     <w:p>
       <w:pPr>
@@ -795,7 +1151,21 @@
         <w:rPr>
           <w:lang w:val="fr-BE"/>
         </w:rPr>
-        <w:t>Ajouter au manifest, la permission d'utilisation d'internet</w:t>
+        <w:t xml:space="preserve">Ajouter au </w:t>
+      </w:r>
+      <w:proofErr w:type="spellStart"/>
+      <w:r>
+        <w:rPr>
+          <w:lang w:val="fr-BE"/>
+        </w:rPr>
+        <w:t>manifest</w:t>
+      </w:r>
+      <w:proofErr w:type="spellEnd"/>
+      <w:r>
+        <w:rPr>
+          <w:lang w:val="fr-BE"/>
+        </w:rPr>
+        <w:t>, la permission d'utilisation d'internet</w:t>
       </w:r>
     </w:p>
     <w:p>
@@ -882,7 +1252,35 @@
         <w:rPr>
           <w:lang w:val="fr-BE"/>
         </w:rPr>
-        <w:t>la Realtime database.</w:t>
+        <w:t xml:space="preserve">la </w:t>
+      </w:r>
+      <w:proofErr w:type="spellStart"/>
+      <w:r>
+        <w:rPr>
+          <w:lang w:val="fr-BE"/>
+        </w:rPr>
+        <w:t>Realtime</w:t>
+      </w:r>
+      <w:proofErr w:type="spellEnd"/>
+      <w:r>
+        <w:rPr>
+          <w:lang w:val="fr-BE"/>
+        </w:rPr>
+        <w:t xml:space="preserve"> </w:t>
+      </w:r>
+      <w:proofErr w:type="spellStart"/>
+      <w:r>
+        <w:rPr>
+          <w:lang w:val="fr-BE"/>
+        </w:rPr>
+        <w:t>database</w:t>
+      </w:r>
+      <w:proofErr w:type="spellEnd"/>
+      <w:r>
+        <w:rPr>
+          <w:lang w:val="fr-BE"/>
+        </w:rPr>
+        <w:t>.</w:t>
       </w:r>
     </w:p>
     <w:tbl>
@@ -994,6 +1392,7 @@
               </w:rPr>
               <w:t>age d'enreg</w:t>
             </w:r>
+            <w:proofErr w:type="spellStart"/>
             <w:r>
               <w:rPr>
                 <w:rStyle w:val="SubtleEmphasis"/>
@@ -1001,6 +1400,7 @@
               </w:rPr>
               <w:t>isytrement</w:t>
             </w:r>
+            <w:proofErr w:type="spellEnd"/>
           </w:p>
         </w:tc>
         <w:tc>
@@ -1269,12 +1669,21 @@
               </w:rPr>
               <w:t xml:space="preserve"> (ici 1 exe</w:t>
             </w:r>
+            <w:proofErr w:type="spellStart"/>
             <w:r>
               <w:rPr>
                 <w:rStyle w:val="SubtleEmphasis"/>
                 <w:lang w:val="fr-BE"/>
               </w:rPr>
-              <w:t>mple)</w:t>
+              <w:t>mple</w:t>
+            </w:r>
+            <w:proofErr w:type="spellEnd"/>
+            <w:r>
+              <w:rPr>
+                <w:rStyle w:val="SubtleEmphasis"/>
+                <w:lang w:val="fr-BE"/>
+              </w:rPr>
+              <w:t>)</w:t>
             </w:r>
           </w:p>
         </w:tc>
@@ -1303,8 +1712,44 @@
         <w:rPr>
           <w:lang w:val="fr-BE"/>
         </w:rPr>
-        <w:t>Liaison avec une Realtime Database de Firebase</w:t>
-      </w:r>
+        <w:t xml:space="preserve">Liaison avec une </w:t>
+      </w:r>
+      <w:proofErr w:type="spellStart"/>
+      <w:r>
+        <w:rPr>
+          <w:lang w:val="fr-BE"/>
+        </w:rPr>
+        <w:t>Realtime</w:t>
+      </w:r>
+      <w:proofErr w:type="spellEnd"/>
+      <w:r>
+        <w:rPr>
+          <w:lang w:val="fr-BE"/>
+        </w:rPr>
+        <w:t xml:space="preserve"> </w:t>
+      </w:r>
+      <w:proofErr w:type="spellStart"/>
+      <w:r>
+        <w:rPr>
+          <w:lang w:val="fr-BE"/>
+        </w:rPr>
+        <w:t>Database</w:t>
+      </w:r>
+      <w:proofErr w:type="spellEnd"/>
+      <w:r>
+        <w:rPr>
+          <w:lang w:val="fr-BE"/>
+        </w:rPr>
+        <w:t xml:space="preserve"> de </w:t>
+      </w:r>
+      <w:proofErr w:type="spellStart"/>
+      <w:r>
+        <w:rPr>
+          <w:lang w:val="fr-BE"/>
+        </w:rPr>
+        <w:t>Firebase</w:t>
+      </w:r>
+      <w:proofErr w:type="spellEnd"/>
     </w:p>
     <w:p>
       <w:pPr>
@@ -1330,13 +1775,41 @@
         <w:rPr>
           <w:lang w:val="fr-BE"/>
         </w:rPr>
-        <w:t>Je dois créer une Realtime Databa</w:t>
-      </w:r>
-      <w:r>
-        <w:rPr>
-          <w:lang w:val="fr-BE"/>
-        </w:rPr>
-        <w:t xml:space="preserve">se pour stocker les </w:t>
+        <w:t xml:space="preserve">Je dois créer une </w:t>
+      </w:r>
+      <w:proofErr w:type="spellStart"/>
+      <w:r>
+        <w:rPr>
+          <w:lang w:val="fr-BE"/>
+        </w:rPr>
+        <w:t>Realtime</w:t>
+      </w:r>
+      <w:proofErr w:type="spellEnd"/>
+      <w:r>
+        <w:rPr>
+          <w:lang w:val="fr-BE"/>
+        </w:rPr>
+        <w:t xml:space="preserve"> </w:t>
+      </w:r>
+      <w:proofErr w:type="spellStart"/>
+      <w:r>
+        <w:rPr>
+          <w:lang w:val="fr-BE"/>
+        </w:rPr>
+        <w:t>Databa</w:t>
+      </w:r>
+      <w:r>
+        <w:rPr>
+          <w:lang w:val="fr-BE"/>
+        </w:rPr>
+        <w:t>se</w:t>
+      </w:r>
+      <w:proofErr w:type="spellEnd"/>
+      <w:r>
+        <w:rPr>
+          <w:lang w:val="fr-BE"/>
+        </w:rPr>
+        <w:t xml:space="preserve"> pour stocker les </w:t>
       </w:r>
       <w:r>
         <w:rPr>
@@ -1380,8 +1853,16 @@
         <w:rPr>
           <w:lang w:val="fr-BE"/>
         </w:rPr>
-        <w:t>Suivi du tuto de la doc de Firebase</w:t>
-      </w:r>
+        <w:t xml:space="preserve">Suivi du tuto de la doc de </w:t>
+      </w:r>
+      <w:proofErr w:type="spellStart"/>
+      <w:r>
+        <w:rPr>
+          <w:lang w:val="fr-BE"/>
+        </w:rPr>
+        <w:t>Firebase</w:t>
+      </w:r>
+      <w:proofErr w:type="spellEnd"/>
     </w:p>
     <w:p>
       <w:pPr>
@@ -1391,12 +1872,14 @@
           <w:lang w:val="en-US"/>
         </w:rPr>
       </w:pPr>
+      <w:proofErr w:type="spellStart"/>
       <w:r>
         <w:rPr>
           <w:lang w:val="en-US"/>
         </w:rPr>
         <w:t>Tuto</w:t>
       </w:r>
+      <w:proofErr w:type="spellEnd"/>
       <w:r>
         <w:rPr>
           <w:lang w:val="en-US"/>
@@ -2502,8 +2985,30 @@
         <w:rPr>
           <w:lang w:val="fr-BE"/>
         </w:rPr>
-        <w:t>roblème ; ligne 2 &amp; 3 : un en-tête "X-Firebase-Locale" est null</w:t>
-      </w:r>
+        <w:t>roblème ; ligne 2 &amp; 3 : un en-tête "X-</w:t>
+      </w:r>
+      <w:proofErr w:type="spellStart"/>
+      <w:r>
+        <w:rPr>
+          <w:lang w:val="fr-BE"/>
+        </w:rPr>
+        <w:t>Firebase</w:t>
+      </w:r>
+      <w:proofErr w:type="spellEnd"/>
+      <w:r>
+        <w:rPr>
+          <w:lang w:val="fr-BE"/>
+        </w:rPr>
+        <w:t xml:space="preserve">-Locale" est </w:t>
+      </w:r>
+      <w:proofErr w:type="spellStart"/>
+      <w:r>
+        <w:rPr>
+          <w:lang w:val="fr-BE"/>
+        </w:rPr>
+        <w:t>null</w:t>
+      </w:r>
+      <w:proofErr w:type="spellEnd"/>
       <w:r>
         <w:rPr>
           <w:lang w:val="fr-BE"/>
@@ -2608,8 +3113,23 @@
         <w:rPr>
           <w:lang w:val="fr-BE"/>
         </w:rPr>
-        <w:t xml:space="preserve">Je laisse donc cela sur le coté quelques jours et décide de contacter le support et après m'avoir demandé le login de mon projet </w:t>
-      </w:r>
+        <w:t xml:space="preserve">Je laisse donc cela sur le </w:t>
+      </w:r>
+      <w:proofErr w:type="spellStart"/>
+      <w:r>
+        <w:rPr>
+          <w:lang w:val="fr-BE"/>
+        </w:rPr>
+        <w:t>coté</w:t>
+      </w:r>
+      <w:proofErr w:type="spellEnd"/>
+      <w:r>
+        <w:rPr>
+          <w:lang w:val="fr-BE"/>
+        </w:rPr>
+        <w:t xml:space="preserve"> quelques jours et décide de contacter le support et après m'avoir demandé le login de mon projet </w:t>
+      </w:r>
+      <w:proofErr w:type="spellStart"/>
       <w:r>
         <w:rPr>
           <w:lang w:val="fr-BE"/>
@@ -2620,7 +3140,14 @@
         <w:rPr>
           <w:lang w:val="fr-BE"/>
         </w:rPr>
-        <w:t>irebase :</w:t>
+        <w:t>irebase</w:t>
+      </w:r>
+      <w:proofErr w:type="spellEnd"/>
+      <w:r>
+        <w:rPr>
+          <w:lang w:val="fr-BE"/>
+        </w:rPr>
+        <w:t xml:space="preserve"> :</w:t>
       </w:r>
     </w:p>
     <w:p>
@@ -2688,7 +3215,49 @@
         <w:rPr>
           <w:lang w:val="fr-BE"/>
         </w:rPr>
-        <w:t xml:space="preserve">Il m'explique en gros que le fichier "google-services.json" doit probablement être mis à jour après la création d'une realtime database. Je cherche donc </w:t>
+        <w:t>Il m'explique en gros que le fichier "google-</w:t>
+      </w:r>
+      <w:proofErr w:type="spellStart"/>
+      <w:r>
+        <w:rPr>
+          <w:lang w:val="fr-BE"/>
+        </w:rPr>
+        <w:t>services.json</w:t>
+      </w:r>
+      <w:proofErr w:type="spellEnd"/>
+      <w:r>
+        <w:rPr>
+          <w:lang w:val="fr-BE"/>
+        </w:rPr>
+        <w:t xml:space="preserve">" doit probablement être mis à jour après la création d'une </w:t>
+      </w:r>
+      <w:proofErr w:type="spellStart"/>
+      <w:r>
+        <w:rPr>
+          <w:lang w:val="fr-BE"/>
+        </w:rPr>
+        <w:t>realtime</w:t>
+      </w:r>
+      <w:proofErr w:type="spellEnd"/>
+      <w:r>
+        <w:rPr>
+          <w:lang w:val="fr-BE"/>
+        </w:rPr>
+        <w:t xml:space="preserve"> </w:t>
+      </w:r>
+      <w:proofErr w:type="spellStart"/>
+      <w:r>
+        <w:rPr>
+          <w:lang w:val="fr-BE"/>
+        </w:rPr>
+        <w:t>database</w:t>
+      </w:r>
+      <w:proofErr w:type="spellEnd"/>
+      <w:r>
+        <w:rPr>
+          <w:lang w:val="fr-BE"/>
+        </w:rPr>
+        <w:t xml:space="preserve">. Je cherche donc </w:t>
       </w:r>
       <w:r>
         <w:rPr>
@@ -2722,8 +3291,30 @@
         <w:rPr>
           <w:lang w:val="fr-BE"/>
         </w:rPr>
-        <w:t>Je suis le tuto et réessaye la création d'un utilisateur dans la Realtime Database</w:t>
-      </w:r>
+        <w:t xml:space="preserve">Je suis le tuto et réessaye la création d'un utilisateur dans la </w:t>
+      </w:r>
+      <w:proofErr w:type="spellStart"/>
+      <w:r>
+        <w:rPr>
+          <w:lang w:val="fr-BE"/>
+        </w:rPr>
+        <w:t>Realtime</w:t>
+      </w:r>
+      <w:proofErr w:type="spellEnd"/>
+      <w:r>
+        <w:rPr>
+          <w:lang w:val="fr-BE"/>
+        </w:rPr>
+        <w:t xml:space="preserve"> </w:t>
+      </w:r>
+      <w:proofErr w:type="spellStart"/>
+      <w:r>
+        <w:rPr>
+          <w:lang w:val="fr-BE"/>
+        </w:rPr>
+        <w:t>Database</w:t>
+      </w:r>
+      <w:proofErr w:type="spellEnd"/>
       <w:r>
         <w:rPr>
           <w:lang w:val="fr-BE"/>
@@ -3271,7 +3862,35 @@
         <w:rPr>
           <w:lang w:val="fr-BE"/>
         </w:rPr>
-        <w:t>ateurs soient stockés dans la Realtime Database avec le même identifiant (key) qu'ils ont pour l'authentification</w:t>
+        <w:t xml:space="preserve">ateurs soient stockés dans la </w:t>
+      </w:r>
+      <w:proofErr w:type="spellStart"/>
+      <w:r>
+        <w:rPr>
+          <w:lang w:val="fr-BE"/>
+        </w:rPr>
+        <w:t>Realtime</w:t>
+      </w:r>
+      <w:proofErr w:type="spellEnd"/>
+      <w:r>
+        <w:rPr>
+          <w:lang w:val="fr-BE"/>
+        </w:rPr>
+        <w:t xml:space="preserve"> </w:t>
+      </w:r>
+      <w:proofErr w:type="spellStart"/>
+      <w:r>
+        <w:rPr>
+          <w:lang w:val="fr-BE"/>
+        </w:rPr>
+        <w:t>Database</w:t>
+      </w:r>
+      <w:proofErr w:type="spellEnd"/>
+      <w:r>
+        <w:rPr>
+          <w:lang w:val="fr-BE"/>
+        </w:rPr>
+        <w:t xml:space="preserve"> avec le même identifiant (key) qu'ils ont pour l'authentification</w:t>
       </w:r>
       <w:r>
         <w:rPr>
@@ -3280,9 +3899,319 @@
         <w:t>.</w:t>
       </w:r>
     </w:p>
+    <w:p>
+      <w:pPr>
+        <w:pStyle w:val="Heading1"/>
+        <w:rPr>
+          <w:lang w:val="fr-BE"/>
+        </w:rPr>
+      </w:pPr>
+      <w:r>
+        <w:rPr>
+          <w:lang w:val="fr-BE"/>
+        </w:rPr>
+        <w:lastRenderedPageBreak/>
+        <w:t>Challenge n°3 – Ajouter des en-têtes aux requêtes GET de Volley</w:t>
+      </w:r>
+    </w:p>
+    <w:p>
+      <w:pPr>
+        <w:pStyle w:val="Heading2"/>
+        <w:rPr>
+          <w:lang w:val="fr-BE"/>
+        </w:rPr>
+      </w:pPr>
+      <w:r>
+        <w:rPr>
+          <w:lang w:val="fr-BE"/>
+        </w:rPr>
+        <w:t>Contexte</w:t>
+      </w:r>
+    </w:p>
+    <w:p>
+      <w:pPr>
+        <w:rPr>
+          <w:lang w:val="fr-BE"/>
+        </w:rPr>
+      </w:pPr>
+      <w:r>
+        <w:rPr>
+          <w:lang w:val="fr-BE"/>
+        </w:rPr>
+        <w:t xml:space="preserve">Je doit pouvoir ajouter des en-têtes aux requêtes GET pour m'identifier auprès de l'API. Etant </w:t>
+      </w:r>
+      <w:r>
+        <w:rPr>
+          <w:lang w:val="fr-BE"/>
+        </w:rPr>
+        <w:t>donné que je n'ai encore jamais fait ça… je regarde sur internet ; "</w:t>
+      </w:r>
+      <w:r>
+        <w:rPr>
+          <w:lang w:val="fr-BE"/>
+        </w:rPr>
+        <w:t xml:space="preserve">volley </w:t>
+      </w:r>
+      <w:proofErr w:type="spellStart"/>
+      <w:r>
+        <w:rPr>
+          <w:lang w:val="fr-BE"/>
+        </w:rPr>
+        <w:t>add</w:t>
+      </w:r>
+      <w:proofErr w:type="spellEnd"/>
+      <w:r>
+        <w:rPr>
+          <w:lang w:val="fr-BE"/>
+        </w:rPr>
+        <w:t xml:space="preserve"> header to </w:t>
+      </w:r>
+      <w:proofErr w:type="spellStart"/>
+      <w:r>
+        <w:rPr>
+          <w:lang w:val="fr-BE"/>
+        </w:rPr>
+        <w:t>request</w:t>
+      </w:r>
+      <w:proofErr w:type="spellEnd"/>
+      <w:r>
+        <w:rPr>
+          <w:lang w:val="fr-BE"/>
+        </w:rPr>
+        <w:t>".</w:t>
+      </w:r>
+    </w:p>
+    <w:p>
+      <w:pPr>
+        <w:pStyle w:val="Heading2"/>
+        <w:rPr>
+          <w:lang w:val="fr-BE"/>
+        </w:rPr>
+      </w:pPr>
+      <w:r>
+        <w:rPr>
+          <w:lang w:val="fr-BE"/>
+        </w:rPr>
+        <w:t xml:space="preserve">Tentative n°1 </w:t>
+      </w:r>
+    </w:p>
+    <w:p>
+      <w:pPr>
+        <w:rPr>
+          <w:lang w:val="en-US"/>
+        </w:rPr>
+      </w:pPr>
+      <w:r>
+        <w:rPr>
+          <w:lang w:val="en-US"/>
+        </w:rPr>
+        <w:t xml:space="preserve">Lien forum </w:t>
+      </w:r>
+      <w:proofErr w:type="spellStart"/>
+      <w:r>
+        <w:rPr>
+          <w:lang w:val="en-US"/>
+        </w:rPr>
+        <w:t>StackOverflow</w:t>
+      </w:r>
+      <w:proofErr w:type="spellEnd"/>
+      <w:r>
+        <w:rPr>
+          <w:lang w:val="en-US"/>
+        </w:rPr>
+        <w:t xml:space="preserve"> </w:t>
+      </w:r>
+      <w:r>
+        <w:rPr>
+          <w:lang w:val="en-US"/>
+        </w:rPr>
+        <w:t xml:space="preserve">: </w:t>
+      </w:r>
+      <w:hyperlink r:id="rId20" w:history="1">
+        <w:r>
+          <w:rPr>
+            <w:rStyle w:val="Hyperlink"/>
+            <w:lang w:val="en-US"/>
+          </w:rPr>
+          <w:t>https://stackoverflow.com/questions/17049473/how-to-set-custom-header-in-volley-request</w:t>
+        </w:r>
+      </w:hyperlink>
+    </w:p>
+    <w:p>
+      <w:pPr>
+        <w:rPr>
+          <w:lang w:val="fr-BE"/>
+        </w:rPr>
+      </w:pPr>
+      <w:r>
+        <w:rPr>
+          <w:lang w:val="fr-BE"/>
+        </w:rPr>
+        <w:t>Une réponse comprenant plusieurs dizaines d</w:t>
+      </w:r>
+      <w:r>
+        <w:rPr>
+          <w:lang w:val="fr-BE"/>
+        </w:rPr>
+        <w:t>e lignes de code à l'air pas mal</w:t>
+      </w:r>
+      <w:r>
+        <w:rPr>
+          <w:lang w:val="fr-BE"/>
+        </w:rPr>
+        <w:t xml:space="preserve"> (au vu des réactions </w:t>
+      </w:r>
+      <w:r>
+        <w:rPr>
+          <w:lang w:val="fr-BE"/>
+        </w:rPr>
+        <w:t xml:space="preserve">"up") </w:t>
+      </w:r>
+      <w:r>
+        <w:rPr>
+          <w:lang w:val="fr-BE"/>
+        </w:rPr>
+        <w:t>:</w:t>
+      </w:r>
+    </w:p>
+    <w:p>
+      <w:pPr>
+        <w:rPr>
+          <w:lang w:val="fr-BE"/>
+        </w:rPr>
+      </w:pPr>
+      <w:r>
+        <w:rPr>
+          <w:i/>
+          <w:iCs/>
+          <w:lang w:val="fr-BE"/>
+        </w:rPr>
+        <w:drawing>
+          <wp:inline distT="0" distB="0" distL="0" distR="0" wp14:anchorId="7D8FEF3E" wp14:editId="15DA284B">
+            <wp:extent cx="5654530" cy="6149873"/>
+            <wp:effectExtent l="114300" t="133350" r="118110" b="137160"/>
+            <wp:docPr id="10" name="Picture 10" descr="Graphical user interface, text, application&#10;&#10;Description automatically generated"/>
+            <wp:cNvGraphicFramePr>
+              <a:graphicFrameLocks xmlns:a="http://schemas.openxmlformats.org/drawingml/2006/main" noChangeAspect="1"/>
+            </wp:cNvGraphicFramePr>
+            <a:graphic xmlns:a="http://schemas.openxmlformats.org/drawingml/2006/main">
+              <a:graphicData uri="http://schemas.openxmlformats.org/drawingml/2006/picture">
+                <pic:pic xmlns:pic="http://schemas.openxmlformats.org/drawingml/2006/picture">
+                  <pic:nvPicPr>
+                    <pic:cNvPr id="10" name="Picture 10" descr="Graphical user interface, text, application&#10;&#10;Description automatically generated"/>
+                    <pic:cNvPicPr/>
+                  </pic:nvPicPr>
+                  <pic:blipFill>
+                    <a:blip r:embed="rId21"/>
+                    <a:stretch>
+                      <a:fillRect/>
+                    </a:stretch>
+                  </pic:blipFill>
+                  <pic:spPr>
+                    <a:xfrm>
+                      <a:off x="0" y="0"/>
+                      <a:ext cx="5654530" cy="6149873"/>
+                    </a:xfrm>
+                    <a:prstGeom prst="rect">
+                      <a:avLst/>
+                    </a:prstGeom>
+                    <a:effectLst>
+                      <a:outerShdw blurRad="63500" sx="102000" sy="102000" algn="ctr" rotWithShape="0">
+                        <a:prstClr val="black">
+                          <a:alpha val="40000"/>
+                        </a:prstClr>
+                      </a:outerShdw>
+                    </a:effectLst>
+                  </pic:spPr>
+                </pic:pic>
+              </a:graphicData>
+            </a:graphic>
+          </wp:inline>
+        </w:drawing>
+      </w:r>
+      <w:r>
+        <w:rPr>
+          <w:lang w:val="fr-BE"/>
+        </w:rPr>
+        <w:t xml:space="preserve"> </w:t>
+      </w:r>
+      <w:r>
+        <w:rPr>
+          <w:lang w:val="fr-BE"/>
+        </w:rPr>
+        <w:t xml:space="preserve">Donc si je comprends bien, c'est la méthode </w:t>
+      </w:r>
+      <w:proofErr w:type="spellStart"/>
+      <w:r>
+        <w:rPr>
+          <w:b/>
+          <w:bCs/>
+          <w:lang w:val="fr-BE"/>
+        </w:rPr>
+        <w:t>getHeaders</w:t>
+      </w:r>
+      <w:proofErr w:type="spellEnd"/>
+      <w:r>
+        <w:rPr>
+          <w:b/>
+          <w:bCs/>
+          <w:lang w:val="fr-BE"/>
+        </w:rPr>
+        <w:t>()</w:t>
+      </w:r>
+      <w:r>
+        <w:rPr>
+          <w:lang w:val="fr-BE"/>
+        </w:rPr>
+        <w:t xml:space="preserve"> qui permet à la classe </w:t>
+      </w:r>
+      <w:proofErr w:type="spellStart"/>
+      <w:r>
+        <w:rPr>
+          <w:b/>
+          <w:bCs/>
+          <w:lang w:val="fr-BE"/>
+        </w:rPr>
+        <w:t>Request</w:t>
+      </w:r>
+      <w:proofErr w:type="spellEnd"/>
+      <w:r>
+        <w:rPr>
+          <w:lang w:val="fr-BE"/>
+        </w:rPr>
+        <w:t xml:space="preserve"> de renvoyer les en-têtes de la requête. En la réécrivant (</w:t>
+      </w:r>
+      <w:proofErr w:type="spellStart"/>
+      <w:r>
+        <w:rPr>
+          <w:lang w:val="fr-BE"/>
+        </w:rPr>
+        <w:t>override</w:t>
+      </w:r>
+      <w:proofErr w:type="spellEnd"/>
+      <w:r>
+        <w:rPr>
+          <w:lang w:val="fr-BE"/>
+        </w:rPr>
+        <w:t>)</w:t>
+      </w:r>
+      <w:r>
+        <w:rPr>
+          <w:lang w:val="fr-BE"/>
+        </w:rPr>
+        <w:t xml:space="preserve">, je pourrais donc les personnaliser. </w:t>
+      </w:r>
+    </w:p>
+    <w:p>
+      <w:pPr>
+        <w:rPr>
+          <w:lang w:val="fr-BE"/>
+        </w:rPr>
+      </w:pPr>
+    </w:p>
     <w:sectPr>
-      <w:headerReference w:type="default" r:id="rId20"/>
-      <w:footerReference w:type="default" r:id="rId21"/>
+      <w:headerReference w:type="default" r:id="rId22"/>
+      <w:footerReference w:type="default" r:id="rId23"/>
       <w:pgSz w:w="11906" w:h="16838"/>
       <w:pgMar w:top="1440" w:right="1440" w:bottom="1440" w:left="1440" w:header="708" w:footer="708" w:gutter="0"/>
       <w:cols w:space="708"/>
@@ -5042,6 +5971,7 @@
     <w:rsid w:val="00596716"/>
     <w:rsid w:val="005D470F"/>
     <w:rsid w:val="00930231"/>
+    <w:rsid w:val="0099536C"/>
     <w:rsid w:val="009A0B19"/>
     <w:rsid w:val="00F46669"/>
     <w:rsid w:val="00F8320C"/>

</xml_diff>